<commit_message>
v3.6.1 - gg part 6 updated for 4.6.1
</commit_message>
<xml_diff>
--- a/gravity_guy_2D - part 4.docx
+++ b/gravity_guy_2D - part 4.docx
@@ -171,8 +171,6 @@
       <w:r>
         <w:t xml:space="preserve"> …</w:t>
       </w:r>
-      <w:bookmarkStart w:id="0" w:name="_GoBack"/>
-      <w:bookmarkEnd w:id="0"/>
     </w:p>
     <w:p>
       <w:r>
@@ -280,6 +278,7 @@
         <w:rPr>
           <w:sz w:val="36"/>
         </w:rPr>
+        <w:lastRenderedPageBreak/>
         <w:t>CONTENTS</w:t>
       </w:r>
     </w:p>
@@ -620,13 +619,13 @@
       <w:pPr>
         <w:pStyle w:val="Heading1"/>
       </w:pPr>
-      <w:bookmarkStart w:id="1" w:name="_Toc284077346"/>
-      <w:bookmarkStart w:id="2" w:name="_Toc284509152"/>
+      <w:bookmarkStart w:id="0" w:name="_Toc284077346"/>
+      <w:bookmarkStart w:id="1" w:name="_Toc284509152"/>
       <w:r>
         <w:t>Aims of this part of the tutorial</w:t>
       </w:r>
+      <w:bookmarkEnd w:id="0"/>
       <w:bookmarkEnd w:id="1"/>
-      <w:bookmarkEnd w:id="2"/>
     </w:p>
     <w:p>
       <w:pPr>
@@ -650,15 +649,7 @@
         </w:numPr>
       </w:pPr>
       <w:r>
-        <w:t xml:space="preserve">Add killer ‘spike’ </w:t>
-      </w:r>
-      <w:proofErr w:type="spellStart"/>
-      <w:r>
-        <w:t>gameObjects</w:t>
-      </w:r>
-      <w:proofErr w:type="spellEnd"/>
-      <w:r>
-        <w:t xml:space="preserve"> to the scene</w:t>
+        <w:t>Add killer ‘spike’ gameObjects to the scene</w:t>
       </w:r>
     </w:p>
     <w:p>
@@ -670,15 +661,7 @@
         </w:numPr>
       </w:pPr>
       <w:r>
-        <w:t xml:space="preserve">And have these make the player lose lives and </w:t>
-      </w:r>
-      <w:proofErr w:type="spellStart"/>
-      <w:r>
-        <w:t>respawn</w:t>
-      </w:r>
-      <w:proofErr w:type="spellEnd"/>
-      <w:r>
-        <w:t xml:space="preserve"> each time they are hit</w:t>
+        <w:t>And have these make the player lose lives and respawn each time they are hit</w:t>
       </w:r>
     </w:p>
     <w:p>
@@ -704,11 +687,11 @@
       <w:pPr>
         <w:pStyle w:val="Heading1"/>
       </w:pPr>
-      <w:bookmarkStart w:id="3" w:name="_Toc284509153"/>
+      <w:bookmarkStart w:id="2" w:name="_Toc284509153"/>
       <w:r>
         <w:t>Add lives property to player, and its display to the user</w:t>
       </w:r>
-      <w:bookmarkEnd w:id="3"/>
+      <w:bookmarkEnd w:id="2"/>
     </w:p>
     <w:p>
       <w:pPr>
@@ -791,14 +774,12 @@
       <w:r>
         <w:t xml:space="preserve"> script class file to load it into the </w:t>
       </w:r>
-      <w:proofErr w:type="spellStart"/>
       <w:r>
         <w:rPr>
           <w:b/>
         </w:rPr>
         <w:t>Monodevelop</w:t>
       </w:r>
-      <w:proofErr w:type="spellEnd"/>
       <w:r>
         <w:t xml:space="preserve"> editor</w:t>
       </w:r>
@@ -833,21 +814,8 @@
         <w:ind w:left="0"/>
         <w:jc w:val="left"/>
       </w:pPr>
-      <w:proofErr w:type="gramStart"/>
-      <w:r>
-        <w:t>using</w:t>
-      </w:r>
-      <w:proofErr w:type="gramEnd"/>
-      <w:r>
-        <w:t xml:space="preserve"> </w:t>
-      </w:r>
-      <w:proofErr w:type="spellStart"/>
-      <w:r>
-        <w:t>UnityEngine</w:t>
-      </w:r>
-      <w:proofErr w:type="spellEnd"/>
-      <w:r>
-        <w:t>;</w:t>
+      <w:r>
+        <w:t>using UnityEngine;</w:t>
       </w:r>
     </w:p>
     <w:p>
@@ -856,21 +824,8 @@
         <w:ind w:left="0"/>
         <w:jc w:val="left"/>
       </w:pPr>
-      <w:proofErr w:type="gramStart"/>
-      <w:r>
-        <w:t>using</w:t>
-      </w:r>
-      <w:proofErr w:type="gramEnd"/>
-      <w:r>
-        <w:t xml:space="preserve"> </w:t>
-      </w:r>
-      <w:proofErr w:type="spellStart"/>
-      <w:r>
-        <w:t>System.Collections</w:t>
-      </w:r>
-      <w:proofErr w:type="spellEnd"/>
-      <w:r>
-        <w:t>;</w:t>
+      <w:r>
+        <w:t>using System.Collections;</w:t>
       </w:r>
     </w:p>
     <w:p>
@@ -879,21 +834,8 @@
         <w:ind w:left="0"/>
         <w:jc w:val="left"/>
       </w:pPr>
-      <w:proofErr w:type="gramStart"/>
-      <w:r>
-        <w:t>public</w:t>
-      </w:r>
-      <w:proofErr w:type="gramEnd"/>
-      <w:r>
-        <w:t xml:space="preserve"> class Player : </w:t>
-      </w:r>
-      <w:proofErr w:type="spellStart"/>
-      <w:r>
-        <w:t>MonoBehaviour</w:t>
-      </w:r>
-      <w:proofErr w:type="spellEnd"/>
-      <w:r>
-        <w:t xml:space="preserve"> {</w:t>
+      <w:r>
+        <w:t>public class Player : MonoBehaviour {</w:t>
       </w:r>
     </w:p>
     <w:p>
@@ -904,30 +846,7 @@
       </w:pPr>
       <w:r>
         <w:tab/>
-      </w:r>
-      <w:proofErr w:type="gramStart"/>
-      <w:r>
-        <w:t>private</w:t>
-      </w:r>
-      <w:proofErr w:type="gramEnd"/>
-      <w:r>
-        <w:t xml:space="preserve"> </w:t>
-      </w:r>
-      <w:proofErr w:type="spellStart"/>
-      <w:r>
-        <w:t>PlayerDisplay</w:t>
-      </w:r>
-      <w:proofErr w:type="spellEnd"/>
-      <w:r>
-        <w:t xml:space="preserve"> </w:t>
-      </w:r>
-      <w:proofErr w:type="spellStart"/>
-      <w:r>
-        <w:t>playerDisplay</w:t>
-      </w:r>
-      <w:proofErr w:type="spellEnd"/>
-      <w:r>
-        <w:t>;</w:t>
+        <w:t>private PlayerDisplay playerDisplay;</w:t>
       </w:r>
     </w:p>
     <w:p>
@@ -938,22 +857,7 @@
       </w:pPr>
       <w:r>
         <w:tab/>
-      </w:r>
-      <w:proofErr w:type="gramStart"/>
-      <w:r>
-        <w:t>private</w:t>
-      </w:r>
-      <w:proofErr w:type="gramEnd"/>
-      <w:r>
-        <w:t xml:space="preserve"> </w:t>
-      </w:r>
-      <w:proofErr w:type="spellStart"/>
-      <w:r>
-        <w:t>int</w:t>
-      </w:r>
-      <w:proofErr w:type="spellEnd"/>
-      <w:r>
-        <w:t xml:space="preserve"> lives = 3;</w:t>
+        <w:t>private int lives = 3;</w:t>
       </w:r>
     </w:p>
     <w:p>
@@ -964,15 +868,7 @@
       </w:pPr>
       <w:r>
         <w:br/>
-        <w:t xml:space="preserve">... </w:t>
-      </w:r>
-      <w:proofErr w:type="gramStart"/>
-      <w:r>
-        <w:t>as</w:t>
-      </w:r>
-      <w:proofErr w:type="gramEnd"/>
-      <w:r>
-        <w:t xml:space="preserve"> before</w:t>
+        <w:t>... as before</w:t>
       </w:r>
       <w:r>
         <w:t>  </w:t>
@@ -984,15 +880,7 @@
     <w:p/>
     <w:p>
       <w:r>
-        <w:t xml:space="preserve">In method </w:t>
-      </w:r>
-      <w:proofErr w:type="gramStart"/>
-      <w:r>
-        <w:t>Start(</w:t>
-      </w:r>
-      <w:proofErr w:type="gramEnd"/>
-      <w:r>
-        <w:t>) we need to call the method to update the lives display:</w:t>
+        <w:t>In method Start() we need to call the method to update the lives display:</w:t>
       </w:r>
     </w:p>
     <w:p>
@@ -1004,15 +892,7 @@
         </w:numPr>
       </w:pPr>
       <w:r>
-        <w:t xml:space="preserve">Add a statement to the end of method </w:t>
-      </w:r>
-      <w:proofErr w:type="gramStart"/>
-      <w:r>
-        <w:t>Start(</w:t>
-      </w:r>
-      <w:proofErr w:type="gramEnd"/>
-      <w:r>
-        <w:t>):</w:t>
+        <w:t>Add a statement to the end of method Start():</w:t>
       </w:r>
     </w:p>
     <w:p>
@@ -1029,39 +909,41 @@
           <w:i/>
         </w:rPr>
         <w:tab/>
-      </w:r>
-      <w:proofErr w:type="gramStart"/>
-      <w:r>
+        <w:t>void Start(){</w:t>
+      </w:r>
+    </w:p>
+    <w:p>
+      <w:pPr>
+        <w:pStyle w:val="aacodeLEFT"/>
         <w:rPr>
           <w:b w:val="0"/>
           <w:i/>
         </w:rPr>
-        <w:t>void</w:t>
-      </w:r>
-      <w:proofErr w:type="gramEnd"/>
+      </w:pPr>
       <w:r>
         <w:rPr>
           <w:b w:val="0"/>
           <w:i/>
         </w:rPr>
-        <w:t xml:space="preserve"> Start(){</w:t>
-      </w:r>
-    </w:p>
-    <w:p>
-      <w:pPr>
-        <w:pStyle w:val="aacodeLEFT"/>
+        <w:tab/>
+      </w:r>
+      <w:r>
         <w:rPr>
           <w:b w:val="0"/>
           <w:i/>
         </w:rPr>
-      </w:pPr>
-      <w:r>
+        <w:tab/>
+        <w:t>playerDisplay = GetComponent&lt;PlayerDisplay&gt;();</w:t>
+      </w:r>
+    </w:p>
+    <w:p>
+      <w:pPr>
+        <w:pStyle w:val="aacodeLEFT"/>
         <w:rPr>
           <w:b w:val="0"/>
           <w:i/>
         </w:rPr>
-        <w:tab/>
-      </w:r>
+      </w:pPr>
       <w:r>
         <w:rPr>
           <w:b w:val="0"/>
@@ -1069,132 +951,40 @@
         </w:rPr>
         <w:tab/>
       </w:r>
-      <w:proofErr w:type="spellStart"/>
-      <w:proofErr w:type="gramStart"/>
       <w:r>
         <w:rPr>
           <w:b w:val="0"/>
           <w:i/>
         </w:rPr>
-        <w:t>playerDisplay</w:t>
-      </w:r>
-      <w:proofErr w:type="spellEnd"/>
-      <w:proofErr w:type="gramEnd"/>
-      <w:r>
+        <w:tab/>
+        <w:t>playerDisplay.UpdateScoreText(score);</w:t>
+      </w:r>
+    </w:p>
+    <w:p>
+      <w:pPr>
+        <w:pStyle w:val="aacodeLEFT"/>
+      </w:pPr>
+      <w:r>
+        <w:tab/>
+      </w:r>
+      <w:r>
+        <w:tab/>
+        <w:t>playerDisplay.UpdateLivesText(lives);</w:t>
+      </w:r>
+    </w:p>
+    <w:p>
+      <w:pPr>
+        <w:pStyle w:val="aacodeLEFT"/>
         <w:rPr>
           <w:b w:val="0"/>
           <w:i/>
         </w:rPr>
-        <w:t xml:space="preserve"> = </w:t>
-      </w:r>
-      <w:proofErr w:type="spellStart"/>
+      </w:pPr>
       <w:r>
         <w:rPr>
           <w:b w:val="0"/>
           <w:i/>
         </w:rPr>
-        <w:t>GetComponent</w:t>
-      </w:r>
-      <w:proofErr w:type="spellEnd"/>
-      <w:r>
-        <w:rPr>
-          <w:b w:val="0"/>
-          <w:i/>
-        </w:rPr>
-        <w:t>&lt;</w:t>
-      </w:r>
-      <w:proofErr w:type="spellStart"/>
-      <w:r>
-        <w:rPr>
-          <w:b w:val="0"/>
-          <w:i/>
-        </w:rPr>
-        <w:t>PlayerDisplay</w:t>
-      </w:r>
-      <w:proofErr w:type="spellEnd"/>
-      <w:r>
-        <w:rPr>
-          <w:b w:val="0"/>
-          <w:i/>
-        </w:rPr>
-        <w:t>&gt;();</w:t>
-      </w:r>
-    </w:p>
-    <w:p>
-      <w:pPr>
-        <w:pStyle w:val="aacodeLEFT"/>
-        <w:rPr>
-          <w:b w:val="0"/>
-          <w:i/>
-        </w:rPr>
-      </w:pPr>
-      <w:r>
-        <w:rPr>
-          <w:b w:val="0"/>
-          <w:i/>
-        </w:rPr>
-        <w:tab/>
-      </w:r>
-      <w:r>
-        <w:rPr>
-          <w:b w:val="0"/>
-          <w:i/>
-        </w:rPr>
-        <w:tab/>
-      </w:r>
-      <w:proofErr w:type="spellStart"/>
-      <w:proofErr w:type="gramStart"/>
-      <w:r>
-        <w:rPr>
-          <w:b w:val="0"/>
-          <w:i/>
-        </w:rPr>
-        <w:t>playerDisplay.UpdateScoreText</w:t>
-      </w:r>
-      <w:proofErr w:type="spellEnd"/>
-      <w:proofErr w:type="gramEnd"/>
-      <w:r>
-        <w:rPr>
-          <w:b w:val="0"/>
-          <w:i/>
-        </w:rPr>
-        <w:t>(score);</w:t>
-      </w:r>
-    </w:p>
-    <w:p>
-      <w:pPr>
-        <w:pStyle w:val="aacodeLEFT"/>
-      </w:pPr>
-      <w:r>
-        <w:tab/>
-      </w:r>
-      <w:r>
-        <w:tab/>
-      </w:r>
-      <w:proofErr w:type="spellStart"/>
-      <w:proofErr w:type="gramStart"/>
-      <w:r>
-        <w:t>playerDisplay.UpdateLivesText</w:t>
-      </w:r>
-      <w:proofErr w:type="spellEnd"/>
-      <w:proofErr w:type="gramEnd"/>
-      <w:r>
-        <w:t>(lives);</w:t>
-      </w:r>
-    </w:p>
-    <w:p>
-      <w:pPr>
-        <w:pStyle w:val="aacodeLEFT"/>
-        <w:rPr>
-          <w:b w:val="0"/>
-          <w:i/>
-        </w:rPr>
-      </w:pPr>
-      <w:r>
-        <w:rPr>
-          <w:b w:val="0"/>
-          <w:i/>
-        </w:rPr>
         <w:tab/>
         <w:t>}</w:t>
       </w:r>
@@ -1216,6 +1006,7 @@
         <w:pStyle w:val="Heading2"/>
       </w:pPr>
       <w:r>
+        <w:lastRenderedPageBreak/>
         <w:t xml:space="preserve">Create a new UI Text object on screen to display lives </w:t>
       </w:r>
       <w:r>
@@ -1236,18 +1027,10 @@
         <w:t>Canvas</w:t>
       </w:r>
       <w:r>
-        <w:t xml:space="preserve"> object, then </w:t>
-      </w:r>
-      <w:proofErr w:type="gramStart"/>
-      <w:r>
-        <w:t xml:space="preserve">choose  </w:t>
-      </w:r>
-      <w:r>
-        <w:t>menu</w:t>
-      </w:r>
-      <w:proofErr w:type="gramEnd"/>
-      <w:r>
-        <w:t>: Create | UI | Text, and type “lives” in property Text of component Text (Script) (to know which is which):</w:t>
+        <w:t xml:space="preserve"> object, then choose  </w:t>
+      </w:r>
+      <w:r>
+        <w:t>menu: Create | UI | Text, and type “lives” in property Text of component Text (Script) (to know which is which):</w:t>
       </w:r>
     </w:p>
     <w:p>
@@ -1259,7 +1042,6 @@
           <w:noProof/>
           <w:lang w:val="en-US"/>
         </w:rPr>
-        <w:lastRenderedPageBreak/>
         <w:drawing>
           <wp:inline distT="0" distB="0" distL="0" distR="0" wp14:anchorId="4798E3FC" wp14:editId="4F6F0600">
             <wp:extent cx="3039533" cy="2326025"/>
@@ -1480,19 +1262,15 @@
     </w:p>
     <w:p>
       <w:r>
+        <w:lastRenderedPageBreak/>
         <w:t xml:space="preserve">First let’s select BOTH text </w:t>
       </w:r>
       <w:r>
         <w:t>objects</w:t>
       </w:r>
       <w:r>
-        <w:t xml:space="preserve"> and set all the properties that will be the same</w:t>
-      </w:r>
-      <w:proofErr w:type="gramStart"/>
-      <w:r>
-        <w:t>.:</w:t>
-      </w:r>
-      <w:proofErr w:type="gramEnd"/>
+        <w:t xml:space="preserve"> and set all the properties that will be the same.:</w:t>
+      </w:r>
     </w:p>
     <w:p>
       <w:pPr>
@@ -1522,19 +1300,11 @@
       <w:r>
         <w:t xml:space="preserve">In the Inspector ensure all the following are set for the </w:t>
       </w:r>
-      <w:proofErr w:type="spellStart"/>
       <w:r>
         <w:rPr>
           <w:b/>
         </w:rPr>
-        <w:t>Rect</w:t>
-      </w:r>
-      <w:proofErr w:type="spellEnd"/>
-      <w:r>
-        <w:rPr>
-          <w:b/>
-        </w:rPr>
-        <w:t xml:space="preserve"> Transform</w:t>
+        <w:t>Rect Transform</w:t>
       </w:r>
       <w:r>
         <w:t xml:space="preserve"> component:</w:t>
@@ -1551,13 +1321,8 @@
       <w:r>
         <w:t xml:space="preserve">Font is </w:t>
       </w:r>
-      <w:proofErr w:type="spellStart"/>
-      <w:r>
-        <w:t>Xolonium</w:t>
-      </w:r>
-      <w:proofErr w:type="spellEnd"/>
-      <w:r>
-        <w:t>-Bold</w:t>
+      <w:r>
+        <w:t>Xolonium-Bold</w:t>
       </w:r>
       <w:r>
         <w:t xml:space="preserve"> and size 24</w:t>
@@ -1571,29 +1336,8 @@
           <w:numId w:val="48"/>
         </w:numPr>
       </w:pPr>
-      <w:proofErr w:type="spellStart"/>
-      <w:r>
-        <w:t>Pos</w:t>
-      </w:r>
-      <w:proofErr w:type="spellEnd"/>
-      <w:r>
-        <w:t xml:space="preserve"> X = 0, </w:t>
-      </w:r>
-      <w:proofErr w:type="spellStart"/>
-      <w:r>
-        <w:t>Pos</w:t>
-      </w:r>
-      <w:proofErr w:type="spellEnd"/>
-      <w:r>
-        <w:t xml:space="preserve"> Y = 0, </w:t>
-      </w:r>
-      <w:proofErr w:type="spellStart"/>
-      <w:r>
-        <w:t>Pos</w:t>
-      </w:r>
-      <w:proofErr w:type="spellEnd"/>
-      <w:r>
-        <w:t xml:space="preserve"> Z = 0;</w:t>
+      <w:r>
+        <w:t>Pos X = 0, Pos Y = 0, Pos Z = 0;</w:t>
       </w:r>
     </w:p>
     <w:p>
@@ -1643,13 +1387,8 @@
       <w:r>
         <w:t xml:space="preserve">Font is </w:t>
       </w:r>
-      <w:proofErr w:type="spellStart"/>
-      <w:r>
-        <w:t>Xolonium</w:t>
-      </w:r>
-      <w:proofErr w:type="spellEnd"/>
-      <w:r>
-        <w:t>-Bold</w:t>
+      <w:r>
+        <w:t>Xolonium-Bold</w:t>
       </w:r>
       <w:r>
         <w:t xml:space="preserve"> and size 24</w:t>
@@ -1667,15 +1406,7 @@
         <w:t>Paragraph</w:t>
       </w:r>
       <w:r>
-        <w:t xml:space="preserve"> Alignment is </w:t>
-      </w:r>
-      <w:proofErr w:type="spellStart"/>
-      <w:r>
-        <w:t>centered</w:t>
-      </w:r>
-      <w:proofErr w:type="spellEnd"/>
-      <w:r>
-        <w:t xml:space="preserve"> both horizontally and vertically</w:t>
+        <w:t xml:space="preserve"> Alignment is centered both horizontally and vertically</w:t>
       </w:r>
     </w:p>
     <w:p>
@@ -1686,13 +1417,8 @@
           <w:numId w:val="48"/>
         </w:numPr>
       </w:pPr>
-      <w:proofErr w:type="spellStart"/>
-      <w:r>
-        <w:t>Color</w:t>
-      </w:r>
-      <w:proofErr w:type="spellEnd"/>
-      <w:r>
-        <w:t xml:space="preserve"> is yellowish</w:t>
+      <w:r>
+        <w:t>Color is yellowish</w:t>
       </w:r>
     </w:p>
     <w:p>
@@ -1710,7 +1436,6 @@
           <w:noProof/>
           <w:lang w:val="en-US"/>
         </w:rPr>
-        <w:lastRenderedPageBreak/>
         <w:drawing>
           <wp:inline distT="0" distB="0" distL="0" distR="0" wp14:anchorId="441687FD" wp14:editId="77E8DABF">
             <wp:extent cx="4794410" cy="5382260"/>
@@ -1774,13 +1499,8 @@
     <w:p/>
     <w:p>
       <w:r>
-        <w:t xml:space="preserve">Now we need to position the 2 text objects into each </w:t>
-      </w:r>
-      <w:proofErr w:type="gramStart"/>
-      <w:r>
-        <w:t>corner ….</w:t>
-      </w:r>
-      <w:proofErr w:type="gramEnd"/>
+        <w:t>Now we need to position the 2 text objects into each corner ….</w:t>
+      </w:r>
     </w:p>
     <w:p>
       <w:r>
@@ -1812,15 +1532,7 @@
         <w:t>Text-score</w:t>
       </w:r>
       <w:r>
-        <w:t xml:space="preserve">. In the Inspector open up the </w:t>
-      </w:r>
-      <w:proofErr w:type="spellStart"/>
-      <w:r>
-        <w:t>preset</w:t>
-      </w:r>
-      <w:proofErr w:type="spellEnd"/>
-      <w:r>
-        <w:t xml:space="preserve"> window for all the positions of anchors and pivot points, and set the position (hold down </w:t>
+        <w:t xml:space="preserve">. In the Inspector open up the preset window for all the positions of anchors and pivot points, and set the position (hold down </w:t>
       </w:r>
       <w:r>
         <w:rPr>
@@ -1920,15 +1632,7 @@
         <w:t>Text-lives</w:t>
       </w:r>
       <w:r>
-        <w:t xml:space="preserve">. In the Inspector open up the </w:t>
-      </w:r>
-      <w:proofErr w:type="spellStart"/>
-      <w:r>
-        <w:t>preset</w:t>
-      </w:r>
-      <w:proofErr w:type="spellEnd"/>
-      <w:r>
-        <w:t xml:space="preserve"> window for all the positions of anchors and pivot points, and set the position (hold down </w:t>
+        <w:t xml:space="preserve">. In the Inspector open up the preset window for all the positions of anchors and pivot points, and set the position (hold down </w:t>
       </w:r>
       <w:r>
         <w:rPr>
@@ -2008,6 +1712,7 @@
     </w:p>
     <w:p>
       <w:r>
+        <w:lastRenderedPageBreak/>
         <w:t>Try this too (to get to know UI layout techniques):</w:t>
       </w:r>
     </w:p>
@@ -2029,15 +1734,7 @@
         <w:t xml:space="preserve"> and stretching (add more text – the quick brown fox ju</w:t>
       </w:r>
       <w:r>
-        <w:t xml:space="preserve">mps over the lazy dog / </w:t>
-      </w:r>
-      <w:proofErr w:type="spellStart"/>
-      <w:r>
-        <w:t>Lipsum</w:t>
-      </w:r>
-      <w:proofErr w:type="spellEnd"/>
-      <w:r>
-        <w:t xml:space="preserve"> etc.)</w:t>
+        <w:t>mps over the lazy dog / Lipsum etc.)</w:t>
       </w:r>
     </w:p>
     <w:p>
@@ -2049,7 +1746,6 @@
         </w:numPr>
       </w:pPr>
       <w:r>
-        <w:lastRenderedPageBreak/>
         <w:t>Play around with the width / height / font size – and then play with the Paragraph Horizontal / Vertical OVERFLOW …</w:t>
       </w:r>
     </w:p>
@@ -2058,15 +1754,7 @@
         <w:pStyle w:val="Heading2"/>
       </w:pPr>
       <w:r>
-        <w:t xml:space="preserve">Add code to class </w:t>
-      </w:r>
-      <w:proofErr w:type="spellStart"/>
-      <w:r>
-        <w:t>PlayerDisplay</w:t>
-      </w:r>
-      <w:proofErr w:type="spellEnd"/>
-      <w:r>
-        <w:t xml:space="preserve"> to update our new UI </w:t>
+        <w:t xml:space="preserve">Add code to class PlayerDisplay to update our new UI </w:t>
       </w:r>
       <w:r>
         <w:t xml:space="preserve"> ‘lives’ </w:t>
@@ -2105,22 +1793,7 @@
       </w:pPr>
       <w:r>
         <w:tab/>
-      </w:r>
-      <w:proofErr w:type="gramStart"/>
-      <w:r>
-        <w:t>public</w:t>
-      </w:r>
-      <w:proofErr w:type="gramEnd"/>
-      <w:r>
-        <w:t xml:space="preserve"> Text </w:t>
-      </w:r>
-      <w:proofErr w:type="spellStart"/>
-      <w:r>
-        <w:t>livesText</w:t>
-      </w:r>
-      <w:proofErr w:type="spellEnd"/>
-      <w:r>
-        <w:t>;</w:t>
+        <w:t>public Text livesText;</w:t>
       </w:r>
     </w:p>
     <w:p/>
@@ -2145,38 +1818,7 @@
       </w:pPr>
       <w:r>
         <w:tab/>
-      </w:r>
-      <w:proofErr w:type="gramStart"/>
-      <w:r>
-        <w:t>public</w:t>
-      </w:r>
-      <w:proofErr w:type="gramEnd"/>
-      <w:r>
-        <w:t xml:space="preserve"> void </w:t>
-      </w:r>
-      <w:proofErr w:type="spellStart"/>
-      <w:r>
-        <w:t>UpdateLivesText</w:t>
-      </w:r>
-      <w:proofErr w:type="spellEnd"/>
-      <w:r>
-        <w:t>(</w:t>
-      </w:r>
-      <w:proofErr w:type="spellStart"/>
-      <w:r>
-        <w:t>int</w:t>
-      </w:r>
-      <w:proofErr w:type="spellEnd"/>
-      <w:r>
-        <w:t xml:space="preserve"> </w:t>
-      </w:r>
-      <w:proofErr w:type="spellStart"/>
-      <w:r>
-        <w:t>newLives</w:t>
-      </w:r>
-      <w:proofErr w:type="spellEnd"/>
-      <w:r>
-        <w:t>){</w:t>
+        <w:t>public void UpdateLivesText(int newLives){</w:t>
       </w:r>
     </w:p>
     <w:p>
@@ -2189,30 +1831,7 @@
       </w:r>
       <w:r>
         <w:tab/>
-      </w:r>
-      <w:proofErr w:type="gramStart"/>
-      <w:r>
-        <w:t>string</w:t>
-      </w:r>
-      <w:proofErr w:type="gramEnd"/>
-      <w:r>
-        <w:t xml:space="preserve"> </w:t>
-      </w:r>
-      <w:proofErr w:type="spellStart"/>
-      <w:r>
-        <w:t>livesMessage</w:t>
-      </w:r>
-      <w:proofErr w:type="spellEnd"/>
-      <w:r>
-        <w:t xml:space="preserve"> = "Lives = " + </w:t>
-      </w:r>
-      <w:proofErr w:type="spellStart"/>
-      <w:r>
-        <w:t>newLives</w:t>
-      </w:r>
-      <w:proofErr w:type="spellEnd"/>
-      <w:r>
-        <w:t>;</w:t>
+        <w:t>string livesMessage = "Lives = " + newLives;</w:t>
       </w:r>
     </w:p>
     <w:p>
@@ -2225,16 +1844,7 @@
       </w:r>
       <w:r>
         <w:tab/>
-      </w:r>
-      <w:proofErr w:type="spellStart"/>
-      <w:proofErr w:type="gramStart"/>
-      <w:r>
-        <w:t>livesText.text</w:t>
-      </w:r>
-      <w:proofErr w:type="spellEnd"/>
-      <w:proofErr w:type="gramEnd"/>
-      <w:r>
-        <w:t xml:space="preserve"> = lives;</w:t>
+        <w:t>livesText.text = lives;</w:t>
       </w:r>
     </w:p>
     <w:p>
@@ -2250,15 +1860,7 @@
     <w:p/>
     <w:p>
       <w:r>
-        <w:t xml:space="preserve">Full listing of </w:t>
-      </w:r>
-      <w:proofErr w:type="spellStart"/>
-      <w:r>
-        <w:t>PlayerDisplay</w:t>
-      </w:r>
-      <w:proofErr w:type="spellEnd"/>
-      <w:r>
-        <w:t>:</w:t>
+        <w:t>Full listing of PlayerDisplay:</w:t>
       </w:r>
     </w:p>
     <w:p>
@@ -2266,21 +1868,8 @@
         <w:pStyle w:val="aacode"/>
         <w:ind w:left="0"/>
       </w:pPr>
-      <w:proofErr w:type="gramStart"/>
-      <w:r>
-        <w:t>using</w:t>
-      </w:r>
-      <w:proofErr w:type="gramEnd"/>
-      <w:r>
-        <w:t xml:space="preserve"> </w:t>
-      </w:r>
-      <w:proofErr w:type="spellStart"/>
-      <w:r>
-        <w:t>UnityEngine</w:t>
-      </w:r>
-      <w:proofErr w:type="spellEnd"/>
-      <w:r>
-        <w:t>;</w:t>
+      <w:r>
+        <w:t>using UnityEngine;</w:t>
       </w:r>
     </w:p>
     <w:p>
@@ -2288,21 +1877,8 @@
         <w:pStyle w:val="aacode"/>
         <w:ind w:left="0"/>
       </w:pPr>
-      <w:proofErr w:type="gramStart"/>
-      <w:r>
-        <w:t>using</w:t>
-      </w:r>
-      <w:proofErr w:type="gramEnd"/>
-      <w:r>
-        <w:t xml:space="preserve"> </w:t>
-      </w:r>
-      <w:proofErr w:type="spellStart"/>
-      <w:r>
-        <w:t>System.Collections</w:t>
-      </w:r>
-      <w:proofErr w:type="spellEnd"/>
-      <w:r>
-        <w:t>;</w:t>
+      <w:r>
+        <w:t>using System.Collections;</w:t>
       </w:r>
     </w:p>
     <w:p>
@@ -2316,21 +1892,8 @@
         <w:pStyle w:val="aacode"/>
         <w:ind w:left="0"/>
       </w:pPr>
-      <w:proofErr w:type="gramStart"/>
-      <w:r>
-        <w:t>using</w:t>
-      </w:r>
-      <w:proofErr w:type="gramEnd"/>
-      <w:r>
-        <w:t xml:space="preserve"> </w:t>
-      </w:r>
-      <w:proofErr w:type="spellStart"/>
-      <w:r>
-        <w:t>UnityEngine.UI</w:t>
-      </w:r>
-      <w:proofErr w:type="spellEnd"/>
-      <w:r>
-        <w:t>;</w:t>
+      <w:r>
+        <w:t>using UnityEngine.UI;</w:t>
       </w:r>
     </w:p>
     <w:p>
@@ -2344,29 +1907,8 @@
         <w:pStyle w:val="aacode"/>
         <w:ind w:left="0"/>
       </w:pPr>
-      <w:proofErr w:type="gramStart"/>
-      <w:r>
-        <w:t>public</w:t>
-      </w:r>
-      <w:proofErr w:type="gramEnd"/>
-      <w:r>
-        <w:t xml:space="preserve"> class </w:t>
-      </w:r>
-      <w:proofErr w:type="spellStart"/>
-      <w:r>
-        <w:t>PlayerDisplay</w:t>
-      </w:r>
-      <w:proofErr w:type="spellEnd"/>
-      <w:r>
-        <w:t xml:space="preserve"> : </w:t>
-      </w:r>
-      <w:proofErr w:type="spellStart"/>
-      <w:r>
-        <w:t>MonoBehaviour</w:t>
-      </w:r>
-      <w:proofErr w:type="spellEnd"/>
-      <w:r>
-        <w:t xml:space="preserve"> {</w:t>
+      <w:r>
+        <w:t>public class PlayerDisplay : MonoBehaviour {</w:t>
       </w:r>
     </w:p>
     <w:p>
@@ -2376,22 +1918,7 @@
       </w:pPr>
       <w:r>
         <w:tab/>
-      </w:r>
-      <w:proofErr w:type="gramStart"/>
-      <w:r>
-        <w:t>public</w:t>
-      </w:r>
-      <w:proofErr w:type="gramEnd"/>
-      <w:r>
-        <w:t xml:space="preserve"> Text </w:t>
-      </w:r>
-      <w:proofErr w:type="spellStart"/>
-      <w:r>
-        <w:t>scoreText</w:t>
-      </w:r>
-      <w:proofErr w:type="spellEnd"/>
-      <w:r>
-        <w:t>;</w:t>
+        <w:t>public Text scoreText;</w:t>
       </w:r>
     </w:p>
     <w:p>
@@ -2401,22 +1928,7 @@
       </w:pPr>
       <w:r>
         <w:tab/>
-      </w:r>
-      <w:proofErr w:type="gramStart"/>
-      <w:r>
-        <w:t>public</w:t>
-      </w:r>
-      <w:proofErr w:type="gramEnd"/>
-      <w:r>
-        <w:t xml:space="preserve"> Text </w:t>
-      </w:r>
-      <w:proofErr w:type="spellStart"/>
-      <w:r>
-        <w:t>livesText</w:t>
-      </w:r>
-      <w:proofErr w:type="spellEnd"/>
-      <w:r>
-        <w:t>;</w:t>
+        <w:t>public Text livesText;</w:t>
       </w:r>
     </w:p>
     <w:p>
@@ -2432,38 +1944,7 @@
       </w:pPr>
       <w:r>
         <w:tab/>
-      </w:r>
-      <w:proofErr w:type="gramStart"/>
-      <w:r>
-        <w:t>public</w:t>
-      </w:r>
-      <w:proofErr w:type="gramEnd"/>
-      <w:r>
-        <w:t xml:space="preserve"> void </w:t>
-      </w:r>
-      <w:proofErr w:type="spellStart"/>
-      <w:r>
-        <w:t>UpdateScoreText</w:t>
-      </w:r>
-      <w:proofErr w:type="spellEnd"/>
-      <w:r>
-        <w:t>(</w:t>
-      </w:r>
-      <w:proofErr w:type="spellStart"/>
-      <w:r>
-        <w:t>int</w:t>
-      </w:r>
-      <w:proofErr w:type="spellEnd"/>
-      <w:r>
-        <w:t xml:space="preserve"> </w:t>
-      </w:r>
-      <w:proofErr w:type="spellStart"/>
-      <w:r>
-        <w:t>newScore</w:t>
-      </w:r>
-      <w:proofErr w:type="spellEnd"/>
-      <w:r>
-        <w:t>){</w:t>
+        <w:t>public void UpdateScoreText(int newScore){</w:t>
       </w:r>
     </w:p>
     <w:p>
@@ -2476,30 +1957,7 @@
       </w:r>
       <w:r>
         <w:tab/>
-      </w:r>
-      <w:proofErr w:type="gramStart"/>
-      <w:r>
-        <w:t>string</w:t>
-      </w:r>
-      <w:proofErr w:type="gramEnd"/>
-      <w:r>
-        <w:t xml:space="preserve"> </w:t>
-      </w:r>
-      <w:proofErr w:type="spellStart"/>
-      <w:r>
-        <w:t>scoreMessage</w:t>
-      </w:r>
-      <w:proofErr w:type="spellEnd"/>
-      <w:r>
-        <w:t xml:space="preserve"> = "Score = " + </w:t>
-      </w:r>
-      <w:proofErr w:type="spellStart"/>
-      <w:r>
-        <w:t>newScore</w:t>
-      </w:r>
-      <w:proofErr w:type="spellEnd"/>
-      <w:r>
-        <w:t>;</w:t>
+        <w:t>string scoreMessage = "Score = " + newScore;</w:t>
       </w:r>
     </w:p>
     <w:p>
@@ -2512,24 +1970,7 @@
       </w:r>
       <w:r>
         <w:tab/>
-      </w:r>
-      <w:proofErr w:type="spellStart"/>
-      <w:proofErr w:type="gramStart"/>
-      <w:r>
-        <w:t>scoreText.text</w:t>
-      </w:r>
-      <w:proofErr w:type="spellEnd"/>
-      <w:proofErr w:type="gramEnd"/>
-      <w:r>
-        <w:t xml:space="preserve"> = </w:t>
-      </w:r>
-      <w:proofErr w:type="spellStart"/>
-      <w:r>
-        <w:t>scoreMessage</w:t>
-      </w:r>
-      <w:proofErr w:type="spellEnd"/>
-      <w:r>
-        <w:t>;</w:t>
+        <w:t>scoreText.text = scoreMessage;</w:t>
       </w:r>
     </w:p>
     <w:p>
@@ -2549,38 +1990,7 @@
       </w:pPr>
       <w:r>
         <w:tab/>
-      </w:r>
-      <w:proofErr w:type="gramStart"/>
-      <w:r>
-        <w:t>public</w:t>
-      </w:r>
-      <w:proofErr w:type="gramEnd"/>
-      <w:r>
-        <w:t xml:space="preserve"> void </w:t>
-      </w:r>
-      <w:proofErr w:type="spellStart"/>
-      <w:r>
-        <w:t>UpdateLivesText</w:t>
-      </w:r>
-      <w:proofErr w:type="spellEnd"/>
-      <w:r>
-        <w:t>(</w:t>
-      </w:r>
-      <w:proofErr w:type="spellStart"/>
-      <w:r>
-        <w:t>int</w:t>
-      </w:r>
-      <w:proofErr w:type="spellEnd"/>
-      <w:r>
-        <w:t xml:space="preserve"> </w:t>
-      </w:r>
-      <w:proofErr w:type="spellStart"/>
-      <w:r>
-        <w:t>newLives</w:t>
-      </w:r>
-      <w:proofErr w:type="spellEnd"/>
-      <w:r>
-        <w:t>){</w:t>
+        <w:t>public void UpdateLivesText(int newLives){</w:t>
       </w:r>
     </w:p>
     <w:p>
@@ -2593,30 +2003,7 @@
       </w:r>
       <w:r>
         <w:tab/>
-      </w:r>
-      <w:proofErr w:type="gramStart"/>
-      <w:r>
-        <w:t>string</w:t>
-      </w:r>
-      <w:proofErr w:type="gramEnd"/>
-      <w:r>
-        <w:t xml:space="preserve"> </w:t>
-      </w:r>
-      <w:proofErr w:type="spellStart"/>
-      <w:r>
-        <w:t>livesMessage</w:t>
-      </w:r>
-      <w:proofErr w:type="spellEnd"/>
-      <w:r>
-        <w:t xml:space="preserve"> = "Lives = " + </w:t>
-      </w:r>
-      <w:proofErr w:type="spellStart"/>
-      <w:r>
-        <w:t>newLives</w:t>
-      </w:r>
-      <w:proofErr w:type="spellEnd"/>
-      <w:r>
-        <w:t>;</w:t>
+        <w:t>string livesMessage = "Lives = " + newLives;</w:t>
       </w:r>
     </w:p>
     <w:p>
@@ -2629,16 +2016,15 @@
       </w:r>
       <w:r>
         <w:tab/>
-      </w:r>
-      <w:proofErr w:type="spellStart"/>
-      <w:proofErr w:type="gramStart"/>
-      <w:r>
-        <w:t>livesText.text</w:t>
-      </w:r>
-      <w:proofErr w:type="spellEnd"/>
-      <w:proofErr w:type="gramEnd"/>
-      <w:r>
-        <w:t xml:space="preserve"> = lives;</w:t>
+        <w:t>livesText.text = lives</w:t>
+      </w:r>
+      <w:r>
+        <w:t>Message</w:t>
+      </w:r>
+      <w:bookmarkStart w:id="3" w:name="_GoBack"/>
+      <w:bookmarkEnd w:id="3"/>
+      <w:r>
+        <w:t>;</w:t>
       </w:r>
     </w:p>
     <w:p>
@@ -2665,6 +2051,7 @@
         <w:pStyle w:val="Heading2"/>
       </w:pPr>
       <w:r>
+        <w:lastRenderedPageBreak/>
         <w:t>Link UI Text-lives component to the public variable in hero</w:t>
       </w:r>
     </w:p>
@@ -2673,15 +2060,7 @@
         <w:keepNext/>
       </w:pPr>
       <w:r>
-        <w:t xml:space="preserve">Let’s set up the reference in our </w:t>
-      </w:r>
-      <w:proofErr w:type="spellStart"/>
-      <w:r>
-        <w:t>PlayerDisplay</w:t>
-      </w:r>
-      <w:proofErr w:type="spellEnd"/>
-      <w:r>
-        <w:t xml:space="preserve"> scripted component in hero to our UI Text object </w:t>
+        <w:t xml:space="preserve">Let’s set up the reference in our PlayerDisplay scripted component in hero to our UI Text object </w:t>
       </w:r>
       <w:r>
         <w:rPr>
@@ -2690,23 +2069,7 @@
         <w:t>Text-lives</w:t>
       </w:r>
       <w:r>
-        <w:t xml:space="preserve">. Select hero in the Hierarchy, and drag into its </w:t>
-      </w:r>
-      <w:proofErr w:type="spellStart"/>
-      <w:r>
-        <w:t>PlayerDisplay</w:t>
-      </w:r>
-      <w:proofErr w:type="spellEnd"/>
-      <w:r>
-        <w:t xml:space="preserve"> (Script) component property </w:t>
-      </w:r>
-      <w:proofErr w:type="spellStart"/>
-      <w:r>
-        <w:t>livesText</w:t>
-      </w:r>
-      <w:proofErr w:type="spellEnd"/>
-      <w:r>
-        <w:t xml:space="preserve"> the UI Text object </w:t>
+        <w:t xml:space="preserve">. Select hero in the Hierarchy, and drag into its PlayerDisplay (Script) component property livesText the UI Text object </w:t>
       </w:r>
       <w:r>
         <w:rPr>
@@ -2801,6 +2164,7 @@
       </w:pPr>
       <w:bookmarkStart w:id="4" w:name="_Toc284509154"/>
       <w:r>
+        <w:lastRenderedPageBreak/>
         <w:t>Add killer ‘spike’ objects to the scene</w:t>
       </w:r>
       <w:bookmarkEnd w:id="4"/>
@@ -2815,15 +2179,7 @@
     </w:p>
     <w:p>
       <w:r>
-        <w:t xml:space="preserve">Let’s use the ‘spikes’ image to create a tagged prefab that we can </w:t>
-      </w:r>
-      <w:proofErr w:type="gramStart"/>
-      <w:r>
-        <w:t>duplicated</w:t>
-      </w:r>
-      <w:proofErr w:type="gramEnd"/>
-      <w:r>
-        <w:t xml:space="preserve"> underneath the platforms.</w:t>
+        <w:t>Let’s use the ‘spikes’ image to create a tagged prefab that we can duplicated underneath the platforms.</w:t>
       </w:r>
     </w:p>
     <w:p/>
@@ -2980,15 +2336,8 @@
         <w:pStyle w:val="Heading2"/>
       </w:pPr>
       <w:r>
-        <w:t xml:space="preserve">Add some copies of the ‘spikes’ prefab as </w:t>
-      </w:r>
-      <w:proofErr w:type="spellStart"/>
-      <w:r>
-        <w:t>gameObjects</w:t>
-      </w:r>
-      <w:proofErr w:type="spellEnd"/>
-      <w:r>
-        <w:t xml:space="preserve"> to the scene</w:t>
+        <w:lastRenderedPageBreak/>
+        <w:t>Add some copies of the ‘spikes’ prefab as gameObjects to the scene</w:t>
       </w:r>
     </w:p>
     <w:p>
@@ -2999,15 +2348,7 @@
     <w:p/>
     <w:p>
       <w:r>
-        <w:t xml:space="preserve">Add some copies of the ‘spikes’ prefab as </w:t>
-      </w:r>
-      <w:proofErr w:type="spellStart"/>
-      <w:r>
-        <w:t>gameObjects</w:t>
-      </w:r>
-      <w:proofErr w:type="spellEnd"/>
-      <w:r>
-        <w:t xml:space="preserve"> to our scene, in a row BELOW the platforms:</w:t>
+        <w:t>Add some copies of the ‘spikes’ prefab as gameObjects to our scene, in a row BELOW the platforms:</w:t>
       </w:r>
     </w:p>
     <w:p>
@@ -3019,7 +2360,6 @@
         </w:numPr>
       </w:pPr>
       <w:r>
-        <w:lastRenderedPageBreak/>
         <w:t xml:space="preserve">In the </w:t>
       </w:r>
       <w:r>
@@ -3256,6 +2596,7 @@
         <w:pStyle w:val="Heading2"/>
       </w:pPr>
       <w:r>
+        <w:lastRenderedPageBreak/>
         <w:t>Edit Player code, to decrement lives when hit something tagged ‘spikes’</w:t>
       </w:r>
     </w:p>
@@ -3266,27 +2607,11 @@
       <w:r>
         <w:t xml:space="preserve"> In fact since we now have 2 situations where a player dies and loses a life, let’s organise things into a </w:t>
       </w:r>
-      <w:proofErr w:type="spellStart"/>
-      <w:proofErr w:type="gramStart"/>
       <w:r>
         <w:rPr>
           <w:b/>
         </w:rPr>
-        <w:t>LoseLife</w:t>
-      </w:r>
-      <w:proofErr w:type="spellEnd"/>
-      <w:r>
-        <w:rPr>
-          <w:b/>
-        </w:rPr>
-        <w:t>(</w:t>
-      </w:r>
-      <w:proofErr w:type="gramEnd"/>
-      <w:r>
-        <w:rPr>
-          <w:b/>
-        </w:rPr>
-        <w:t>)</w:t>
+        <w:t>LoseLife()</w:t>
       </w:r>
       <w:r>
         <w:t xml:space="preserve"> method:</w:t>
@@ -3298,23 +2623,7 @@
         <w:ind w:left="0"/>
       </w:pPr>
       <w:r>
-        <w:t>    </w:t>
-      </w:r>
-      <w:proofErr w:type="gramStart"/>
-      <w:r>
-        <w:t>private</w:t>
-      </w:r>
-      <w:proofErr w:type="gramEnd"/>
-      <w:r>
-        <w:t> void </w:t>
-      </w:r>
-      <w:proofErr w:type="spellStart"/>
-      <w:r>
-        <w:t>LoseLife</w:t>
-      </w:r>
-      <w:proofErr w:type="spellEnd"/>
-      <w:r>
-        <w:t>(){</w:t>
+        <w:t>    private void LoseLife(){</w:t>
       </w:r>
       <w:r>
         <w:br/>
@@ -3322,27 +2631,11 @@
       </w:r>
       <w:r>
         <w:br/>
-        <w:t>        </w:t>
-      </w:r>
-      <w:proofErr w:type="spellStart"/>
-      <w:r>
-        <w:t>playerDisplay.UpdateLivesText</w:t>
-      </w:r>
-      <w:proofErr w:type="spellEnd"/>
-      <w:r>
-        <w:t>(lives);</w:t>
+        <w:t>        playerDisplay.UpdateLivesText(lives);</w:t>
       </w:r>
       <w:r>
         <w:br/>
-        <w:t>        </w:t>
-      </w:r>
-      <w:proofErr w:type="spellStart"/>
-      <w:r>
-        <w:t>MoveToStartPosition</w:t>
-      </w:r>
-      <w:proofErr w:type="spellEnd"/>
-      <w:r>
-        <w:t>();</w:t>
+        <w:t>        MoveToStartPosition();</w:t>
       </w:r>
       <w:r>
         <w:br/>
@@ -3352,15 +2645,7 @@
     <w:p/>
     <w:p>
       <w:r>
-        <w:t xml:space="preserve">There are 2 places where we will call this – when we hit something tagged ‘Spikes’ or when our Y-value becomes too low. Our test for Y-value is in </w:t>
-      </w:r>
-      <w:proofErr w:type="gramStart"/>
-      <w:r>
-        <w:t>Update(</w:t>
-      </w:r>
-      <w:proofErr w:type="gramEnd"/>
-      <w:r>
-        <w:t>):</w:t>
+        <w:t>There are 2 places where we will call this – when we hit something tagged ‘Spikes’ or when our Y-value becomes too low. Our test for Y-value is in Update():</w:t>
       </w:r>
     </w:p>
     <w:p>
@@ -3370,14 +2655,7 @@
       </w:pPr>
       <w:r>
         <w:tab/>
-      </w:r>
-      <w:proofErr w:type="gramStart"/>
-      <w:r>
-        <w:t>void</w:t>
-      </w:r>
-      <w:proofErr w:type="gramEnd"/>
-      <w:r>
-        <w:t xml:space="preserve"> Update(){</w:t>
+        <w:t>void Update(){</w:t>
       </w:r>
     </w:p>
     <w:p>
@@ -3390,22 +2668,7 @@
       </w:r>
       <w:r>
         <w:tab/>
-      </w:r>
-      <w:proofErr w:type="gramStart"/>
-      <w:r>
-        <w:t>float</w:t>
-      </w:r>
-      <w:proofErr w:type="gramEnd"/>
-      <w:r>
-        <w:t xml:space="preserve"> y = </w:t>
-      </w:r>
-      <w:proofErr w:type="spellStart"/>
-      <w:r>
-        <w:t>transform.position.y</w:t>
-      </w:r>
-      <w:proofErr w:type="spellEnd"/>
-      <w:r>
-        <w:t>;</w:t>
+        <w:t>float y = transform.position.y;</w:t>
       </w:r>
     </w:p>
     <w:p>
@@ -3418,22 +2681,7 @@
       </w:r>
       <w:r>
         <w:tab/>
-      </w:r>
-      <w:proofErr w:type="gramStart"/>
-      <w:r>
-        <w:t>if</w:t>
-      </w:r>
-      <w:proofErr w:type="gramEnd"/>
-      <w:r>
-        <w:t xml:space="preserve">(y &lt; </w:t>
-      </w:r>
-      <w:proofErr w:type="spellStart"/>
-      <w:r>
-        <w:t>deathY</w:t>
-      </w:r>
-      <w:proofErr w:type="spellEnd"/>
-      <w:r>
-        <w:t>){</w:t>
+        <w:t>if(y &lt; deathY){</w:t>
       </w:r>
     </w:p>
     <w:p>
@@ -3449,19 +2697,7 @@
       </w:r>
       <w:r>
         <w:tab/>
-      </w:r>
-      <w:proofErr w:type="spellStart"/>
-      <w:proofErr w:type="gramStart"/>
-      <w:r>
-        <w:t>LoseLife</w:t>
-      </w:r>
-      <w:proofErr w:type="spellEnd"/>
-      <w:r>
-        <w:t>(</w:t>
-      </w:r>
-      <w:proofErr w:type="gramEnd"/>
-      <w:r>
-        <w:t>);</w:t>
+        <w:t>LoseLife();</w:t>
       </w:r>
     </w:p>
     <w:p>
@@ -3490,27 +2726,13 @@
     <w:p/>
     <w:p>
       <w:r>
-        <w:t xml:space="preserve">Our test </w:t>
-      </w:r>
-      <w:r>
-        <w:t>for collision with</w:t>
+        <w:t>Our test for collision with</w:t>
       </w:r>
       <w:r>
         <w:t xml:space="preserve"> </w:t>
       </w:r>
       <w:r>
-        <w:t>something tagged ‘Spikes’</w:t>
-      </w:r>
-      <w:r>
-        <w:t xml:space="preserve"> is in </w:t>
-      </w:r>
-      <w:proofErr w:type="gramStart"/>
-      <w:r>
-        <w:t>OnTriggerEnter2D(</w:t>
-      </w:r>
-      <w:proofErr w:type="gramEnd"/>
-      <w:r>
-        <w:t>):</w:t>
+        <w:t>something tagged ‘Spikes’ is in OnTriggerEnter2D():</w:t>
       </w:r>
     </w:p>
     <w:p>
@@ -3522,21 +2744,30 @@
           <w:i/>
         </w:rPr>
       </w:pPr>
-      <w:proofErr w:type="gramStart"/>
       <w:r>
         <w:rPr>
           <w:b w:val="0"/>
           <w:i/>
         </w:rPr>
-        <w:t>void</w:t>
-      </w:r>
-      <w:proofErr w:type="gramEnd"/>
-      <w:r>
+        <w:t>void OnTriggerEnter2D(Collider2D hit){</w:t>
+      </w:r>
+    </w:p>
+    <w:p>
+      <w:pPr>
+        <w:pStyle w:val="aacode"/>
+        <w:ind w:left="0"/>
         <w:rPr>
           <w:b w:val="0"/>
           <w:i/>
         </w:rPr>
-        <w:t xml:space="preserve"> OnTriggerEnter2D(Collider2D hit){</w:t>
+      </w:pPr>
+      <w:r>
+        <w:rPr>
+          <w:b w:val="0"/>
+          <w:i/>
+        </w:rPr>
+        <w:tab/>
+        <w:t>if(hit.CompareTag("Food")){</w:t>
       </w:r>
     </w:p>
     <w:p>
@@ -3555,37 +2786,38 @@
         </w:rPr>
         <w:tab/>
       </w:r>
-      <w:proofErr w:type="gramStart"/>
       <w:r>
         <w:rPr>
           <w:b w:val="0"/>
           <w:i/>
         </w:rPr>
-        <w:t>if</w:t>
-      </w:r>
-      <w:proofErr w:type="gramEnd"/>
-      <w:r>
+        <w:tab/>
+        <w:t>score++;</w:t>
+      </w:r>
+    </w:p>
+    <w:p>
+      <w:pPr>
+        <w:pStyle w:val="aacode"/>
+        <w:ind w:left="0"/>
         <w:rPr>
           <w:b w:val="0"/>
           <w:i/>
         </w:rPr>
-        <w:t>(</w:t>
-      </w:r>
-      <w:proofErr w:type="spellStart"/>
+      </w:pPr>
       <w:r>
         <w:rPr>
           <w:b w:val="0"/>
           <w:i/>
         </w:rPr>
-        <w:t>hit.CompareTag</w:t>
-      </w:r>
-      <w:proofErr w:type="spellEnd"/>
+        <w:tab/>
+      </w:r>
       <w:r>
         <w:rPr>
           <w:b w:val="0"/>
           <w:i/>
         </w:rPr>
-        <w:t>("Food")){</w:t>
+        <w:tab/>
+        <w:t>playerDisplay.UpdateScoreText(score);</w:t>
       </w:r>
     </w:p>
     <w:p>
@@ -3610,22 +2842,32 @@
           <w:i/>
         </w:rPr>
         <w:tab/>
-      </w:r>
-      <w:proofErr w:type="gramStart"/>
-      <w:r>
+        <w:t>Destroy (hit.gameObject);</w:t>
+      </w:r>
+    </w:p>
+    <w:p>
+      <w:pPr>
+        <w:pStyle w:val="aacode"/>
+        <w:ind w:left="0"/>
         <w:rPr>
           <w:b w:val="0"/>
           <w:i/>
         </w:rPr>
-        <w:t>score</w:t>
-      </w:r>
-      <w:proofErr w:type="gramEnd"/>
+      </w:pPr>
       <w:r>
         <w:rPr>
           <w:b w:val="0"/>
           <w:i/>
         </w:rPr>
-        <w:t>++;</w:t>
+        <w:tab/>
+      </w:r>
+      <w:r>
+        <w:rPr>
+          <w:b w:val="0"/>
+          <w:i/>
+        </w:rPr>
+        <w:tab/>
+        <w:t>audio.Play();</w:t>
       </w:r>
     </w:p>
     <w:p>
@@ -3643,201 +2885,40 @@
           <w:i/>
         </w:rPr>
         <w:tab/>
-      </w:r>
-      <w:r>
+        <w:t>}</w:t>
+      </w:r>
+    </w:p>
+    <w:p>
+      <w:pPr>
+        <w:pStyle w:val="aacode"/>
+        <w:ind w:left="0"/>
         <w:rPr>
           <w:b w:val="0"/>
           <w:i/>
         </w:rPr>
-        <w:tab/>
-      </w:r>
-      <w:proofErr w:type="spellStart"/>
-      <w:proofErr w:type="gramStart"/>
-      <w:r>
-        <w:rPr>
-          <w:b w:val="0"/>
-          <w:i/>
-        </w:rPr>
-        <w:t>playerDisplay.UpdateScoreText</w:t>
-      </w:r>
-      <w:proofErr w:type="spellEnd"/>
-      <w:proofErr w:type="gramEnd"/>
-      <w:r>
-        <w:rPr>
-          <w:b w:val="0"/>
-          <w:i/>
-        </w:rPr>
-        <w:t>(score);</w:t>
-      </w:r>
+      </w:pPr>
     </w:p>
     <w:p>
       <w:pPr>
         <w:pStyle w:val="aacode"/>
         <w:ind w:left="0"/>
-        <w:rPr>
-          <w:b w:val="0"/>
-          <w:i/>
-        </w:rPr>
-      </w:pPr>
-      <w:r>
-        <w:rPr>
-          <w:b w:val="0"/>
-          <w:i/>
-        </w:rPr>
-        <w:tab/>
-      </w:r>
-      <w:r>
-        <w:rPr>
-          <w:b w:val="0"/>
-          <w:i/>
-        </w:rPr>
-        <w:tab/>
-        <w:t>Destroy (</w:t>
-      </w:r>
-      <w:proofErr w:type="spellStart"/>
-      <w:r>
-        <w:rPr>
-          <w:b w:val="0"/>
-          <w:i/>
-        </w:rPr>
-        <w:t>hit.gameObject</w:t>
-      </w:r>
-      <w:proofErr w:type="spellEnd"/>
-      <w:r>
-        <w:rPr>
-          <w:b w:val="0"/>
-          <w:i/>
-        </w:rPr>
-        <w:t>)</w:t>
-      </w:r>
-      <w:proofErr w:type="gramStart"/>
-      <w:r>
-        <w:rPr>
-          <w:b w:val="0"/>
-          <w:i/>
-        </w:rPr>
-        <w:t>;</w:t>
-      </w:r>
-      <w:proofErr w:type="gramEnd"/>
+      </w:pPr>
+      <w:r>
+        <w:tab/>
+        <w:t>if(hit.CompareTag("Spikes")){</w:t>
+      </w:r>
     </w:p>
     <w:p>
       <w:pPr>
         <w:pStyle w:val="aacode"/>
         <w:ind w:left="0"/>
-        <w:rPr>
-          <w:b w:val="0"/>
-          <w:i/>
-        </w:rPr>
-      </w:pPr>
-      <w:r>
-        <w:rPr>
-          <w:b w:val="0"/>
-          <w:i/>
-        </w:rPr>
-        <w:tab/>
-      </w:r>
-      <w:r>
-        <w:rPr>
-          <w:b w:val="0"/>
-          <w:i/>
-        </w:rPr>
-        <w:tab/>
-      </w:r>
-      <w:proofErr w:type="spellStart"/>
-      <w:proofErr w:type="gramStart"/>
-      <w:r>
-        <w:rPr>
-          <w:b w:val="0"/>
-          <w:i/>
-        </w:rPr>
-        <w:t>audio.Play</w:t>
-      </w:r>
-      <w:proofErr w:type="spellEnd"/>
-      <w:proofErr w:type="gramEnd"/>
-      <w:r>
-        <w:rPr>
-          <w:b w:val="0"/>
-          <w:i/>
-        </w:rPr>
-        <w:t>();</w:t>
-      </w:r>
-    </w:p>
-    <w:p>
-      <w:pPr>
-        <w:pStyle w:val="aacode"/>
-        <w:ind w:left="0"/>
-        <w:rPr>
-          <w:b w:val="0"/>
-          <w:i/>
-        </w:rPr>
-      </w:pPr>
-      <w:r>
-        <w:rPr>
-          <w:b w:val="0"/>
-          <w:i/>
-        </w:rPr>
-        <w:tab/>
-        <w:t>}</w:t>
-      </w:r>
-    </w:p>
-    <w:p>
-      <w:pPr>
-        <w:pStyle w:val="aacode"/>
-        <w:ind w:left="0"/>
-        <w:rPr>
-          <w:b w:val="0"/>
-          <w:i/>
-        </w:rPr>
-      </w:pPr>
-    </w:p>
-    <w:p>
-      <w:pPr>
-        <w:pStyle w:val="aacode"/>
-        <w:ind w:left="0"/>
-      </w:pPr>
-      <w:r>
-        <w:tab/>
-      </w:r>
-      <w:proofErr w:type="gramStart"/>
-      <w:r>
-        <w:t>if</w:t>
-      </w:r>
-      <w:proofErr w:type="gramEnd"/>
-      <w:r>
-        <w:t>(</w:t>
-      </w:r>
-      <w:proofErr w:type="spellStart"/>
-      <w:r>
-        <w:t>hit.CompareTag</w:t>
-      </w:r>
-      <w:proofErr w:type="spellEnd"/>
-      <w:r>
-        <w:t>("Spikes")){</w:t>
-      </w:r>
-    </w:p>
-    <w:p>
-      <w:pPr>
-        <w:pStyle w:val="aacode"/>
-        <w:ind w:left="0"/>
-      </w:pPr>
-      <w:r>
-        <w:tab/>
-      </w:r>
-      <w:r>
-        <w:tab/>
-      </w:r>
-      <w:proofErr w:type="spellStart"/>
-      <w:proofErr w:type="gramStart"/>
-      <w:r>
-        <w:t>LoseLife</w:t>
-      </w:r>
-      <w:proofErr w:type="spellEnd"/>
-      <w:r>
-        <w:t>(</w:t>
-      </w:r>
-      <w:proofErr w:type="gramEnd"/>
-      <w:r>
-        <w:t>);</w:t>
+      </w:pPr>
+      <w:r>
+        <w:tab/>
+      </w:r>
+      <w:r>
+        <w:tab/>
+        <w:t>LoseLife();</w:t>
       </w:r>
     </w:p>
     <w:p>
@@ -3944,24 +3025,8 @@
           <w:b/>
           <w:sz w:val="36"/>
         </w:rPr>
-        <w:t>part 4</w:t>
-      </w:r>
-      <w:r>
-        <w:rPr>
-          <w:b/>
-          <w:sz w:val="36"/>
-        </w:rPr>
-        <w:t xml:space="preserve"> of the </w:t>
-      </w:r>
-      <w:proofErr w:type="gramStart"/>
-      <w:r>
-        <w:rPr>
-          <w:b/>
-          <w:sz w:val="36"/>
-        </w:rPr>
-        <w:t>tutorial !</w:t>
-      </w:r>
-      <w:proofErr w:type="gramEnd"/>
+        <w:t>part 4 of the tutorial !</w:t>
+      </w:r>
     </w:p>
     <w:p/>
     <w:p>
@@ -3973,6 +3038,7 @@
       <w:bookmarkStart w:id="5" w:name="_Toc284233530"/>
       <w:bookmarkStart w:id="6" w:name="_Toc284509155"/>
       <w:r>
+        <w:lastRenderedPageBreak/>
         <w:t>FULL LISTINGS</w:t>
       </w:r>
       <w:bookmarkEnd w:id="5"/>
@@ -4000,33 +3066,11 @@
           <w:sz w:val="22"/>
         </w:rPr>
       </w:pPr>
-      <w:proofErr w:type="gramStart"/>
       <w:r>
         <w:rPr>
           <w:sz w:val="22"/>
         </w:rPr>
-        <w:t>using</w:t>
-      </w:r>
-      <w:proofErr w:type="gramEnd"/>
-      <w:r>
-        <w:rPr>
-          <w:sz w:val="22"/>
-        </w:rPr>
-        <w:t xml:space="preserve"> </w:t>
-      </w:r>
-      <w:proofErr w:type="spellStart"/>
-      <w:r>
-        <w:rPr>
-          <w:sz w:val="22"/>
-        </w:rPr>
-        <w:t>UnityEngine</w:t>
-      </w:r>
-      <w:proofErr w:type="spellEnd"/>
-      <w:r>
-        <w:rPr>
-          <w:sz w:val="22"/>
-        </w:rPr>
-        <w:t>;</w:t>
+        <w:t>using UnityEngine;</w:t>
       </w:r>
     </w:p>
     <w:p>
@@ -4043,33 +3087,11 @@
           <w:sz w:val="22"/>
         </w:rPr>
       </w:pPr>
-      <w:proofErr w:type="gramStart"/>
       <w:r>
         <w:rPr>
           <w:sz w:val="22"/>
         </w:rPr>
-        <w:t>using</w:t>
-      </w:r>
-      <w:proofErr w:type="gramEnd"/>
-      <w:r>
-        <w:rPr>
-          <w:sz w:val="22"/>
-        </w:rPr>
-        <w:t xml:space="preserve"> </w:t>
-      </w:r>
-      <w:proofErr w:type="spellStart"/>
-      <w:r>
-        <w:rPr>
-          <w:sz w:val="22"/>
-        </w:rPr>
-        <w:t>System.Collections</w:t>
-      </w:r>
-      <w:proofErr w:type="spellEnd"/>
-      <w:r>
-        <w:rPr>
-          <w:sz w:val="22"/>
-        </w:rPr>
-        <w:t>;</w:t>
+        <w:t>using System.Collections;</w:t>
       </w:r>
     </w:p>
     <w:p>
@@ -4101,33 +3123,11 @@
           <w:sz w:val="22"/>
         </w:rPr>
       </w:pPr>
-      <w:proofErr w:type="gramStart"/>
       <w:r>
         <w:rPr>
           <w:sz w:val="22"/>
         </w:rPr>
-        <w:t>public</w:t>
-      </w:r>
-      <w:proofErr w:type="gramEnd"/>
-      <w:r>
-        <w:rPr>
-          <w:sz w:val="22"/>
-        </w:rPr>
-        <w:t xml:space="preserve"> class Player : </w:t>
-      </w:r>
-      <w:proofErr w:type="spellStart"/>
-      <w:r>
-        <w:rPr>
-          <w:sz w:val="22"/>
-        </w:rPr>
-        <w:t>MonoBehaviour</w:t>
-      </w:r>
-      <w:proofErr w:type="spellEnd"/>
-      <w:r>
-        <w:rPr>
-          <w:sz w:val="22"/>
-        </w:rPr>
-        <w:t xml:space="preserve"> {</w:t>
+        <w:t>public class Player : MonoBehaviour {</w:t>
       </w:r>
     </w:p>
     <w:p>
@@ -4149,48 +3149,7 @@
           <w:sz w:val="22"/>
         </w:rPr>
         <w:tab/>
-      </w:r>
-      <w:proofErr w:type="gramStart"/>
-      <w:r>
-        <w:rPr>
-          <w:sz w:val="22"/>
-        </w:rPr>
-        <w:t>private</w:t>
-      </w:r>
-      <w:proofErr w:type="gramEnd"/>
-      <w:r>
-        <w:rPr>
-          <w:sz w:val="22"/>
-        </w:rPr>
-        <w:t xml:space="preserve"> </w:t>
-      </w:r>
-      <w:proofErr w:type="spellStart"/>
-      <w:r>
-        <w:rPr>
-          <w:sz w:val="22"/>
-        </w:rPr>
-        <w:t>PlayerDisplay</w:t>
-      </w:r>
-      <w:proofErr w:type="spellEnd"/>
-      <w:r>
-        <w:rPr>
-          <w:sz w:val="22"/>
-        </w:rPr>
-        <w:t xml:space="preserve"> </w:t>
-      </w:r>
-      <w:proofErr w:type="spellStart"/>
-      <w:r>
-        <w:rPr>
-          <w:sz w:val="22"/>
-        </w:rPr>
-        <w:t>playerDisplay</w:t>
-      </w:r>
-      <w:proofErr w:type="spellEnd"/>
-      <w:r>
-        <w:rPr>
-          <w:sz w:val="22"/>
-        </w:rPr>
-        <w:t>;</w:t>
+        <w:t>private PlayerDisplay playerDisplay;</w:t>
       </w:r>
     </w:p>
     <w:p>
@@ -4227,34 +3186,7 @@
           <w:sz w:val="22"/>
         </w:rPr>
         <w:tab/>
-      </w:r>
-      <w:proofErr w:type="gramStart"/>
-      <w:r>
-        <w:rPr>
-          <w:sz w:val="22"/>
-        </w:rPr>
-        <w:t>private</w:t>
-      </w:r>
-      <w:proofErr w:type="gramEnd"/>
-      <w:r>
-        <w:rPr>
-          <w:sz w:val="22"/>
-        </w:rPr>
-        <w:t xml:space="preserve"> </w:t>
-      </w:r>
-      <w:proofErr w:type="spellStart"/>
-      <w:r>
-        <w:rPr>
-          <w:sz w:val="22"/>
-        </w:rPr>
-        <w:t>int</w:t>
-      </w:r>
-      <w:proofErr w:type="spellEnd"/>
-      <w:r>
-        <w:rPr>
-          <w:sz w:val="22"/>
-        </w:rPr>
-        <w:t xml:space="preserve"> lives = 3;</w:t>
+        <w:t>private int lives = 3;</w:t>
       </w:r>
     </w:p>
     <w:p>
@@ -4276,34 +3208,7 @@
           <w:sz w:val="22"/>
         </w:rPr>
         <w:tab/>
-      </w:r>
-      <w:proofErr w:type="gramStart"/>
-      <w:r>
-        <w:rPr>
-          <w:sz w:val="22"/>
-        </w:rPr>
-        <w:t>private</w:t>
-      </w:r>
-      <w:proofErr w:type="gramEnd"/>
-      <w:r>
-        <w:rPr>
-          <w:sz w:val="22"/>
-        </w:rPr>
-        <w:t xml:space="preserve"> </w:t>
-      </w:r>
-      <w:proofErr w:type="spellStart"/>
-      <w:r>
-        <w:rPr>
-          <w:sz w:val="22"/>
-        </w:rPr>
-        <w:t>int</w:t>
-      </w:r>
-      <w:proofErr w:type="spellEnd"/>
-      <w:r>
-        <w:rPr>
-          <w:sz w:val="22"/>
-        </w:rPr>
-        <w:t xml:space="preserve"> score = 0;</w:t>
+        <w:t>private int score = 0;</w:t>
       </w:r>
     </w:p>
     <w:p>
@@ -4325,34 +3230,7 @@
           <w:sz w:val="22"/>
         </w:rPr>
         <w:tab/>
-      </w:r>
-      <w:proofErr w:type="gramStart"/>
-      <w:r>
-        <w:rPr>
-          <w:sz w:val="22"/>
-        </w:rPr>
-        <w:t>private</w:t>
-      </w:r>
-      <w:proofErr w:type="gramEnd"/>
-      <w:r>
-        <w:rPr>
-          <w:sz w:val="22"/>
-        </w:rPr>
-        <w:t xml:space="preserve"> float </w:t>
-      </w:r>
-      <w:proofErr w:type="spellStart"/>
-      <w:r>
-        <w:rPr>
-          <w:sz w:val="22"/>
-        </w:rPr>
-        <w:t>deathY</w:t>
-      </w:r>
-      <w:proofErr w:type="spellEnd"/>
-      <w:r>
-        <w:rPr>
-          <w:sz w:val="22"/>
-        </w:rPr>
-        <w:t xml:space="preserve"> = -15;</w:t>
+        <w:t>private float deathY = -15;</w:t>
       </w:r>
     </w:p>
     <w:p>
@@ -4389,20 +3267,7 @@
           <w:sz w:val="22"/>
         </w:rPr>
         <w:tab/>
-      </w:r>
-      <w:proofErr w:type="gramStart"/>
-      <w:r>
-        <w:rPr>
-          <w:sz w:val="22"/>
-        </w:rPr>
-        <w:t>void</w:t>
-      </w:r>
-      <w:proofErr w:type="gramEnd"/>
-      <w:r>
-        <w:rPr>
-          <w:sz w:val="22"/>
-        </w:rPr>
-        <w:t xml:space="preserve"> Start(){</w:t>
+        <w:t>void Start(){</w:t>
       </w:r>
     </w:p>
     <w:p>
@@ -4430,50 +3295,7 @@
           <w:sz w:val="22"/>
         </w:rPr>
         <w:tab/>
-      </w:r>
-      <w:proofErr w:type="spellStart"/>
-      <w:proofErr w:type="gramStart"/>
-      <w:r>
-        <w:rPr>
-          <w:sz w:val="22"/>
-        </w:rPr>
-        <w:t>playerDisplay</w:t>
-      </w:r>
-      <w:proofErr w:type="spellEnd"/>
-      <w:proofErr w:type="gramEnd"/>
-      <w:r>
-        <w:rPr>
-          <w:sz w:val="22"/>
-        </w:rPr>
-        <w:t xml:space="preserve"> = </w:t>
-      </w:r>
-      <w:proofErr w:type="spellStart"/>
-      <w:r>
-        <w:rPr>
-          <w:sz w:val="22"/>
-        </w:rPr>
-        <w:t>GetComponent</w:t>
-      </w:r>
-      <w:proofErr w:type="spellEnd"/>
-      <w:r>
-        <w:rPr>
-          <w:sz w:val="22"/>
-        </w:rPr>
-        <w:t>&lt;</w:t>
-      </w:r>
-      <w:proofErr w:type="spellStart"/>
-      <w:r>
-        <w:rPr>
-          <w:sz w:val="22"/>
-        </w:rPr>
-        <w:t>PlayerDisplay</w:t>
-      </w:r>
-      <w:proofErr w:type="spellEnd"/>
-      <w:r>
-        <w:rPr>
-          <w:sz w:val="22"/>
-        </w:rPr>
-        <w:t>&gt;();</w:t>
+        <w:t>playerDisplay = GetComponent&lt;PlayerDisplay&gt;();</w:t>
       </w:r>
     </w:p>
     <w:p>
@@ -4501,22 +3323,7 @@
           <w:sz w:val="22"/>
         </w:rPr>
         <w:tab/>
-      </w:r>
-      <w:proofErr w:type="spellStart"/>
-      <w:proofErr w:type="gramStart"/>
-      <w:r>
-        <w:rPr>
-          <w:sz w:val="22"/>
-        </w:rPr>
-        <w:t>playerDisplay.UpdateScoreText</w:t>
-      </w:r>
-      <w:proofErr w:type="spellEnd"/>
-      <w:proofErr w:type="gramEnd"/>
-      <w:r>
-        <w:rPr>
-          <w:sz w:val="22"/>
-        </w:rPr>
-        <w:t>(score);</w:t>
+        <w:t>playerDisplay.UpdateScoreText(score);</w:t>
       </w:r>
     </w:p>
     <w:p>
@@ -4544,22 +3351,7 @@
           <w:sz w:val="22"/>
         </w:rPr>
         <w:tab/>
-      </w:r>
-      <w:proofErr w:type="spellStart"/>
-      <w:proofErr w:type="gramStart"/>
-      <w:r>
-        <w:rPr>
-          <w:sz w:val="22"/>
-        </w:rPr>
-        <w:t>playerDisplay.UpdateLivesText</w:t>
-      </w:r>
-      <w:proofErr w:type="spellEnd"/>
-      <w:proofErr w:type="gramEnd"/>
-      <w:r>
-        <w:rPr>
-          <w:sz w:val="22"/>
-        </w:rPr>
-        <w:t>(lives);</w:t>
+        <w:t>playerDisplay.UpdateLivesText(lives);</w:t>
       </w:r>
     </w:p>
     <w:p>
@@ -4624,20 +3416,7 @@
           <w:sz w:val="22"/>
         </w:rPr>
         <w:tab/>
-      </w:r>
-      <w:proofErr w:type="gramStart"/>
-      <w:r>
-        <w:rPr>
-          <w:sz w:val="22"/>
-        </w:rPr>
-        <w:t>void</w:t>
-      </w:r>
-      <w:proofErr w:type="gramEnd"/>
-      <w:r>
-        <w:rPr>
-          <w:sz w:val="22"/>
-        </w:rPr>
-        <w:t xml:space="preserve"> Update(){</w:t>
+        <w:t>void Update(){</w:t>
       </w:r>
     </w:p>
     <w:p>
@@ -4665,34 +3444,7 @@
           <w:sz w:val="22"/>
         </w:rPr>
         <w:tab/>
-      </w:r>
-      <w:proofErr w:type="gramStart"/>
-      <w:r>
-        <w:rPr>
-          <w:sz w:val="22"/>
-        </w:rPr>
-        <w:t>float</w:t>
-      </w:r>
-      <w:proofErr w:type="gramEnd"/>
-      <w:r>
-        <w:rPr>
-          <w:sz w:val="22"/>
-        </w:rPr>
-        <w:t xml:space="preserve"> y = </w:t>
-      </w:r>
-      <w:proofErr w:type="spellStart"/>
-      <w:r>
-        <w:rPr>
-          <w:sz w:val="22"/>
-        </w:rPr>
-        <w:t>transform.position.y</w:t>
-      </w:r>
-      <w:proofErr w:type="spellEnd"/>
-      <w:r>
-        <w:rPr>
-          <w:sz w:val="22"/>
-        </w:rPr>
-        <w:t>;</w:t>
+        <w:t>float y = transform.position.y;</w:t>
       </w:r>
     </w:p>
     <w:p>
@@ -4720,34 +3472,7 @@
           <w:sz w:val="22"/>
         </w:rPr>
         <w:tab/>
-      </w:r>
-      <w:proofErr w:type="gramStart"/>
-      <w:r>
-        <w:rPr>
-          <w:sz w:val="22"/>
-        </w:rPr>
-        <w:t>if</w:t>
-      </w:r>
-      <w:proofErr w:type="gramEnd"/>
-      <w:r>
-        <w:rPr>
-          <w:sz w:val="22"/>
-        </w:rPr>
-        <w:t xml:space="preserve">(y &lt; </w:t>
-      </w:r>
-      <w:proofErr w:type="spellStart"/>
-      <w:r>
-        <w:rPr>
-          <w:sz w:val="22"/>
-        </w:rPr>
-        <w:t>deathY</w:t>
-      </w:r>
-      <w:proofErr w:type="spellEnd"/>
-      <w:r>
-        <w:rPr>
-          <w:sz w:val="22"/>
-        </w:rPr>
-        <w:t>){</w:t>
+        <w:t>if(y &lt; deathY){</w:t>
       </w:r>
     </w:p>
     <w:p>
@@ -4781,28 +3506,7 @@
           <w:sz w:val="22"/>
         </w:rPr>
         <w:tab/>
-      </w:r>
-      <w:proofErr w:type="spellStart"/>
-      <w:proofErr w:type="gramStart"/>
-      <w:r>
-        <w:rPr>
-          <w:sz w:val="22"/>
-        </w:rPr>
-        <w:t>LoseLife</w:t>
-      </w:r>
-      <w:proofErr w:type="spellEnd"/>
-      <w:r>
-        <w:rPr>
-          <w:sz w:val="22"/>
-        </w:rPr>
-        <w:t>(</w:t>
-      </w:r>
-      <w:proofErr w:type="gramEnd"/>
-      <w:r>
-        <w:rPr>
-          <w:sz w:val="22"/>
-        </w:rPr>
-        <w:t>);</w:t>
+        <w:t>LoseLife();</w:t>
       </w:r>
     </w:p>
     <w:p>
@@ -4889,34 +3593,7 @@
           <w:sz w:val="22"/>
         </w:rPr>
         <w:tab/>
-      </w:r>
-      <w:proofErr w:type="gramStart"/>
-      <w:r>
-        <w:rPr>
-          <w:sz w:val="22"/>
-        </w:rPr>
-        <w:t>private</w:t>
-      </w:r>
-      <w:proofErr w:type="gramEnd"/>
-      <w:r>
-        <w:rPr>
-          <w:sz w:val="22"/>
-        </w:rPr>
-        <w:t xml:space="preserve"> void </w:t>
-      </w:r>
-      <w:proofErr w:type="spellStart"/>
-      <w:r>
-        <w:rPr>
-          <w:sz w:val="22"/>
-        </w:rPr>
-        <w:t>LoseLife</w:t>
-      </w:r>
-      <w:proofErr w:type="spellEnd"/>
-      <w:r>
-        <w:rPr>
-          <w:sz w:val="22"/>
-        </w:rPr>
-        <w:t>(){</w:t>
+        <w:t>private void LoseLife(){</w:t>
       </w:r>
     </w:p>
     <w:p>
@@ -4944,20 +3621,7 @@
           <w:sz w:val="22"/>
         </w:rPr>
         <w:tab/>
-      </w:r>
-      <w:proofErr w:type="gramStart"/>
-      <w:r>
-        <w:rPr>
-          <w:sz w:val="22"/>
-        </w:rPr>
-        <w:t>lives</w:t>
-      </w:r>
-      <w:proofErr w:type="gramEnd"/>
-      <w:r>
-        <w:rPr>
-          <w:sz w:val="22"/>
-        </w:rPr>
-        <w:t>--;</w:t>
+        <w:t>lives--;</w:t>
       </w:r>
     </w:p>
     <w:p>
@@ -4985,22 +3649,7 @@
           <w:sz w:val="22"/>
         </w:rPr>
         <w:tab/>
-      </w:r>
-      <w:proofErr w:type="spellStart"/>
-      <w:proofErr w:type="gramStart"/>
-      <w:r>
-        <w:rPr>
-          <w:sz w:val="22"/>
-        </w:rPr>
-        <w:t>playerDisplay.UpdateLivesText</w:t>
-      </w:r>
-      <w:proofErr w:type="spellEnd"/>
-      <w:proofErr w:type="gramEnd"/>
-      <w:r>
-        <w:rPr>
-          <w:sz w:val="22"/>
-        </w:rPr>
-        <w:t>(lives);</w:t>
+        <w:t>playerDisplay.UpdateLivesText(lives);</w:t>
       </w:r>
     </w:p>
     <w:p>
@@ -5028,28 +3677,7 @@
           <w:sz w:val="22"/>
         </w:rPr>
         <w:tab/>
-      </w:r>
-      <w:proofErr w:type="spellStart"/>
-      <w:proofErr w:type="gramStart"/>
-      <w:r>
-        <w:rPr>
-          <w:sz w:val="22"/>
-        </w:rPr>
-        <w:t>MoveToStartPosition</w:t>
-      </w:r>
-      <w:proofErr w:type="spellEnd"/>
-      <w:r>
-        <w:rPr>
-          <w:sz w:val="22"/>
-        </w:rPr>
-        <w:t>(</w:t>
-      </w:r>
-      <w:proofErr w:type="gramEnd"/>
-      <w:r>
-        <w:rPr>
-          <w:sz w:val="22"/>
-        </w:rPr>
-        <w:t>);</w:t>
+        <w:t>MoveToStartPosition();</w:t>
       </w:r>
     </w:p>
     <w:p>
@@ -5108,34 +3736,7 @@
           <w:sz w:val="22"/>
         </w:rPr>
         <w:tab/>
-      </w:r>
-      <w:proofErr w:type="gramStart"/>
-      <w:r>
-        <w:rPr>
-          <w:sz w:val="22"/>
-        </w:rPr>
-        <w:t>private</w:t>
-      </w:r>
-      <w:proofErr w:type="gramEnd"/>
-      <w:r>
-        <w:rPr>
-          <w:sz w:val="22"/>
-        </w:rPr>
-        <w:t xml:space="preserve"> void </w:t>
-      </w:r>
-      <w:proofErr w:type="spellStart"/>
-      <w:r>
-        <w:rPr>
-          <w:sz w:val="22"/>
-        </w:rPr>
-        <w:t>MoveToStartPosition</w:t>
-      </w:r>
-      <w:proofErr w:type="spellEnd"/>
-      <w:r>
-        <w:rPr>
-          <w:sz w:val="22"/>
-        </w:rPr>
-        <w:t>(){</w:t>
+        <w:t>private void MoveToStartPosition(){</w:t>
       </w:r>
     </w:p>
     <w:p>
@@ -5163,35 +3764,7 @@
           <w:sz w:val="22"/>
         </w:rPr>
         <w:tab/>
-        <w:t xml:space="preserve">Vector3 </w:t>
-      </w:r>
-      <w:proofErr w:type="spellStart"/>
-      <w:r>
-        <w:rPr>
-          <w:sz w:val="22"/>
-        </w:rPr>
-        <w:t>startPosition</w:t>
-      </w:r>
-      <w:proofErr w:type="spellEnd"/>
-      <w:r>
-        <w:rPr>
-          <w:sz w:val="22"/>
-        </w:rPr>
-        <w:t xml:space="preserve"> = new </w:t>
-      </w:r>
-      <w:proofErr w:type="gramStart"/>
-      <w:r>
-        <w:rPr>
-          <w:sz w:val="22"/>
-        </w:rPr>
-        <w:t>Vector3(</w:t>
-      </w:r>
-      <w:proofErr w:type="gramEnd"/>
-      <w:r>
-        <w:rPr>
-          <w:sz w:val="22"/>
-        </w:rPr>
-        <w:t>0,5,0);</w:t>
+        <w:t>Vector3 startPosition = new Vector3(0,5,0);</w:t>
       </w:r>
     </w:p>
     <w:p>
@@ -5219,36 +3792,7 @@
           <w:sz w:val="22"/>
         </w:rPr>
         <w:tab/>
-      </w:r>
-      <w:proofErr w:type="spellStart"/>
-      <w:proofErr w:type="gramStart"/>
-      <w:r>
-        <w:rPr>
-          <w:sz w:val="22"/>
-        </w:rPr>
-        <w:t>transform.position</w:t>
-      </w:r>
-      <w:proofErr w:type="spellEnd"/>
-      <w:proofErr w:type="gramEnd"/>
-      <w:r>
-        <w:rPr>
-          <w:sz w:val="22"/>
-        </w:rPr>
-        <w:t xml:space="preserve"> = </w:t>
-      </w:r>
-      <w:proofErr w:type="spellStart"/>
-      <w:r>
-        <w:rPr>
-          <w:sz w:val="22"/>
-        </w:rPr>
-        <w:t>startPosition</w:t>
-      </w:r>
-      <w:proofErr w:type="spellEnd"/>
-      <w:r>
-        <w:rPr>
-          <w:sz w:val="22"/>
-        </w:rPr>
-        <w:t>;</w:t>
+        <w:t>transform.position = startPosition;</w:t>
       </w:r>
     </w:p>
     <w:p>
@@ -5307,20 +3851,7 @@
           <w:sz w:val="22"/>
         </w:rPr>
         <w:tab/>
-      </w:r>
-      <w:proofErr w:type="gramStart"/>
-      <w:r>
-        <w:rPr>
-          <w:sz w:val="22"/>
-        </w:rPr>
-        <w:t>void</w:t>
-      </w:r>
-      <w:proofErr w:type="gramEnd"/>
-      <w:r>
-        <w:rPr>
-          <w:sz w:val="22"/>
-        </w:rPr>
-        <w:t xml:space="preserve"> OnTriggerEnter2D(Collider2D hit){</w:t>
+        <w:t>void OnTriggerEnter2D(Collider2D hit){</w:t>
       </w:r>
     </w:p>
     <w:p>
@@ -5348,34 +3879,7 @@
           <w:sz w:val="22"/>
         </w:rPr>
         <w:tab/>
-      </w:r>
-      <w:proofErr w:type="gramStart"/>
-      <w:r>
-        <w:rPr>
-          <w:sz w:val="22"/>
-        </w:rPr>
-        <w:t>if</w:t>
-      </w:r>
-      <w:proofErr w:type="gramEnd"/>
-      <w:r>
-        <w:rPr>
-          <w:sz w:val="22"/>
-        </w:rPr>
-        <w:t>(</w:t>
-      </w:r>
-      <w:proofErr w:type="spellStart"/>
-      <w:r>
-        <w:rPr>
-          <w:sz w:val="22"/>
-        </w:rPr>
-        <w:t>hit.CompareTag</w:t>
-      </w:r>
-      <w:proofErr w:type="spellEnd"/>
-      <w:r>
-        <w:rPr>
-          <w:sz w:val="22"/>
-        </w:rPr>
-        <w:t>("Food")){</w:t>
+        <w:t>if(hit.CompareTag("Food")){</w:t>
       </w:r>
     </w:p>
     <w:p>
@@ -5409,20 +3913,7 @@
           <w:sz w:val="22"/>
         </w:rPr>
         <w:tab/>
-      </w:r>
-      <w:proofErr w:type="gramStart"/>
-      <w:r>
-        <w:rPr>
-          <w:sz w:val="22"/>
-        </w:rPr>
-        <w:t>score</w:t>
-      </w:r>
-      <w:proofErr w:type="gramEnd"/>
-      <w:r>
-        <w:rPr>
-          <w:sz w:val="22"/>
-        </w:rPr>
-        <w:t>++;</w:t>
+        <w:t>score++;</w:t>
       </w:r>
     </w:p>
     <w:p>
@@ -5456,22 +3947,7 @@
           <w:sz w:val="22"/>
         </w:rPr>
         <w:tab/>
-      </w:r>
-      <w:proofErr w:type="spellStart"/>
-      <w:proofErr w:type="gramStart"/>
-      <w:r>
-        <w:rPr>
-          <w:sz w:val="22"/>
-        </w:rPr>
-        <w:t>playerDisplay.UpdateScoreText</w:t>
-      </w:r>
-      <w:proofErr w:type="spellEnd"/>
-      <w:proofErr w:type="gramEnd"/>
-      <w:r>
-        <w:rPr>
-          <w:sz w:val="22"/>
-        </w:rPr>
-        <w:t>(score);</w:t>
+        <w:t>playerDisplay.UpdateScoreText(score);</w:t>
       </w:r>
     </w:p>
     <w:p>
@@ -5505,30 +3981,8 @@
           <w:sz w:val="22"/>
         </w:rPr>
         <w:tab/>
-        <w:t>Destroy (</w:t>
-      </w:r>
-      <w:proofErr w:type="spellStart"/>
-      <w:r>
-        <w:rPr>
-          <w:sz w:val="22"/>
-        </w:rPr>
-        <w:t>hit.gameObject</w:t>
-      </w:r>
-      <w:proofErr w:type="spellEnd"/>
-      <w:r>
-        <w:rPr>
-          <w:sz w:val="22"/>
-        </w:rPr>
-        <w:t>)</w:t>
-      </w:r>
-      <w:proofErr w:type="gramStart"/>
-      <w:r>
-        <w:rPr>
-          <w:sz w:val="22"/>
-        </w:rPr>
-        <w:t>;</w:t>
-      </w:r>
-      <w:proofErr w:type="gramEnd"/>
+        <w:t>Destroy (hit.gameObject);</w:t>
+      </w:r>
     </w:p>
     <w:p>
       <w:pPr>
@@ -5561,22 +4015,7 @@
           <w:sz w:val="22"/>
         </w:rPr>
         <w:tab/>
-      </w:r>
-      <w:proofErr w:type="spellStart"/>
-      <w:proofErr w:type="gramStart"/>
-      <w:r>
-        <w:rPr>
-          <w:sz w:val="22"/>
-        </w:rPr>
-        <w:t>audio.Play</w:t>
-      </w:r>
-      <w:proofErr w:type="spellEnd"/>
-      <w:proofErr w:type="gramEnd"/>
-      <w:r>
-        <w:rPr>
-          <w:sz w:val="22"/>
-        </w:rPr>
-        <w:t>();</w:t>
+        <w:t>audio.Play();</w:t>
       </w:r>
     </w:p>
     <w:p>
@@ -5647,34 +4086,7 @@
           <w:sz w:val="22"/>
         </w:rPr>
         <w:tab/>
-      </w:r>
-      <w:proofErr w:type="gramStart"/>
-      <w:r>
-        <w:rPr>
-          <w:sz w:val="22"/>
-        </w:rPr>
-        <w:t>if</w:t>
-      </w:r>
-      <w:proofErr w:type="gramEnd"/>
-      <w:r>
-        <w:rPr>
-          <w:sz w:val="22"/>
-        </w:rPr>
-        <w:t>(</w:t>
-      </w:r>
-      <w:proofErr w:type="spellStart"/>
-      <w:r>
-        <w:rPr>
-          <w:sz w:val="22"/>
-        </w:rPr>
-        <w:t>hit.CompareTag</w:t>
-      </w:r>
-      <w:proofErr w:type="spellEnd"/>
-      <w:r>
-        <w:rPr>
-          <w:sz w:val="22"/>
-        </w:rPr>
-        <w:t>("Spikes")){</w:t>
+        <w:t>if(hit.CompareTag("Spikes")){</w:t>
       </w:r>
     </w:p>
     <w:p>
@@ -5708,28 +4120,7 @@
           <w:sz w:val="22"/>
         </w:rPr>
         <w:tab/>
-      </w:r>
-      <w:proofErr w:type="spellStart"/>
-      <w:proofErr w:type="gramStart"/>
-      <w:r>
-        <w:rPr>
-          <w:sz w:val="22"/>
-        </w:rPr>
-        <w:t>LoseLife</w:t>
-      </w:r>
-      <w:proofErr w:type="spellEnd"/>
-      <w:r>
-        <w:rPr>
-          <w:sz w:val="22"/>
-        </w:rPr>
-        <w:t>(</w:t>
-      </w:r>
-      <w:proofErr w:type="gramEnd"/>
-      <w:r>
-        <w:rPr>
-          <w:sz w:val="22"/>
-        </w:rPr>
-        <w:t>);</w:t>
+        <w:t>LoseLife();</w:t>
       </w:r>
     </w:p>
     <w:p>
@@ -5807,55 +4198,25 @@
       <w:pPr>
         <w:pStyle w:val="Heading2"/>
       </w:pPr>
-      <w:proofErr w:type="spellStart"/>
-      <w:r>
-        <w:t>Player</w:t>
-      </w:r>
-      <w:r>
-        <w:t>Display</w:t>
-      </w:r>
-      <w:proofErr w:type="spellEnd"/>
+      <w:r>
+        <w:lastRenderedPageBreak/>
+        <w:t>PlayerDisplay</w:t>
+      </w:r>
     </w:p>
     <w:p>
       <w:pPr>
         <w:pStyle w:val="aaAppendixcode"/>
       </w:pPr>
-      <w:proofErr w:type="gramStart"/>
-      <w:r>
-        <w:t>using</w:t>
-      </w:r>
-      <w:proofErr w:type="gramEnd"/>
-      <w:r>
-        <w:t xml:space="preserve"> </w:t>
-      </w:r>
-      <w:proofErr w:type="spellStart"/>
-      <w:r>
-        <w:t>UnityEngine</w:t>
-      </w:r>
-      <w:proofErr w:type="spellEnd"/>
-      <w:r>
-        <w:t>;</w:t>
+      <w:r>
+        <w:t>using UnityEngine;</w:t>
       </w:r>
     </w:p>
     <w:p>
       <w:pPr>
         <w:pStyle w:val="aaAppendixcode"/>
       </w:pPr>
-      <w:proofErr w:type="gramStart"/>
-      <w:r>
-        <w:t>using</w:t>
-      </w:r>
-      <w:proofErr w:type="gramEnd"/>
-      <w:r>
-        <w:t xml:space="preserve"> </w:t>
-      </w:r>
-      <w:proofErr w:type="spellStart"/>
-      <w:r>
-        <w:t>System.Collections</w:t>
-      </w:r>
-      <w:proofErr w:type="spellEnd"/>
-      <w:r>
-        <w:t>;</w:t>
+      <w:r>
+        <w:t>using System.Collections;</w:t>
       </w:r>
     </w:p>
     <w:p>
@@ -5867,21 +4228,8 @@
       <w:pPr>
         <w:pStyle w:val="aaAppendixcode"/>
       </w:pPr>
-      <w:proofErr w:type="gramStart"/>
-      <w:r>
-        <w:t>using</w:t>
-      </w:r>
-      <w:proofErr w:type="gramEnd"/>
-      <w:r>
-        <w:t xml:space="preserve"> </w:t>
-      </w:r>
-      <w:proofErr w:type="spellStart"/>
-      <w:r>
-        <w:t>UnityEngine.UI</w:t>
-      </w:r>
-      <w:proofErr w:type="spellEnd"/>
-      <w:r>
-        <w:t>;</w:t>
+      <w:r>
+        <w:t>using UnityEngine.UI;</w:t>
       </w:r>
     </w:p>
     <w:p>
@@ -5893,29 +4241,8 @@
       <w:pPr>
         <w:pStyle w:val="aaAppendixcode"/>
       </w:pPr>
-      <w:proofErr w:type="gramStart"/>
-      <w:r>
-        <w:t>public</w:t>
-      </w:r>
-      <w:proofErr w:type="gramEnd"/>
-      <w:r>
-        <w:t xml:space="preserve"> class </w:t>
-      </w:r>
-      <w:proofErr w:type="spellStart"/>
-      <w:r>
-        <w:t>PlayerDisplay</w:t>
-      </w:r>
-      <w:proofErr w:type="spellEnd"/>
-      <w:r>
-        <w:t xml:space="preserve"> : </w:t>
-      </w:r>
-      <w:proofErr w:type="spellStart"/>
-      <w:r>
-        <w:t>MonoBehaviour</w:t>
-      </w:r>
-      <w:proofErr w:type="spellEnd"/>
-      <w:r>
-        <w:t xml:space="preserve"> {</w:t>
+      <w:r>
+        <w:t>public class PlayerDisplay : MonoBehaviour {</w:t>
       </w:r>
     </w:p>
     <w:p>
@@ -5924,22 +4251,7 @@
       </w:pPr>
       <w:r>
         <w:tab/>
-      </w:r>
-      <w:proofErr w:type="gramStart"/>
-      <w:r>
-        <w:t>public</w:t>
-      </w:r>
-      <w:proofErr w:type="gramEnd"/>
-      <w:r>
-        <w:t xml:space="preserve"> Text </w:t>
-      </w:r>
-      <w:proofErr w:type="spellStart"/>
-      <w:r>
-        <w:t>scoreText</w:t>
-      </w:r>
-      <w:proofErr w:type="spellEnd"/>
-      <w:r>
-        <w:t>;</w:t>
+        <w:t>public Text scoreText;</w:t>
       </w:r>
     </w:p>
     <w:p>
@@ -5948,22 +4260,7 @@
       </w:pPr>
       <w:r>
         <w:tab/>
-      </w:r>
-      <w:proofErr w:type="gramStart"/>
-      <w:r>
-        <w:t>public</w:t>
-      </w:r>
-      <w:proofErr w:type="gramEnd"/>
-      <w:r>
-        <w:t xml:space="preserve"> Text </w:t>
-      </w:r>
-      <w:proofErr w:type="spellStart"/>
-      <w:r>
-        <w:t>livesText</w:t>
-      </w:r>
-      <w:proofErr w:type="spellEnd"/>
-      <w:r>
-        <w:t>;</w:t>
+        <w:t>public Text livesText;</w:t>
       </w:r>
     </w:p>
     <w:p>
@@ -5977,38 +4274,7 @@
       </w:pPr>
       <w:r>
         <w:tab/>
-      </w:r>
-      <w:proofErr w:type="gramStart"/>
-      <w:r>
-        <w:t>public</w:t>
-      </w:r>
-      <w:proofErr w:type="gramEnd"/>
-      <w:r>
-        <w:t xml:space="preserve"> void </w:t>
-      </w:r>
-      <w:proofErr w:type="spellStart"/>
-      <w:r>
-        <w:t>UpdateScoreText</w:t>
-      </w:r>
-      <w:proofErr w:type="spellEnd"/>
-      <w:r>
-        <w:t>(</w:t>
-      </w:r>
-      <w:proofErr w:type="spellStart"/>
-      <w:r>
-        <w:t>int</w:t>
-      </w:r>
-      <w:proofErr w:type="spellEnd"/>
-      <w:r>
-        <w:t xml:space="preserve"> </w:t>
-      </w:r>
-      <w:proofErr w:type="spellStart"/>
-      <w:r>
-        <w:t>newScore</w:t>
-      </w:r>
-      <w:proofErr w:type="spellEnd"/>
-      <w:r>
-        <w:t>){</w:t>
+        <w:t>public void UpdateScoreText(int newScore){</w:t>
       </w:r>
     </w:p>
     <w:p>
@@ -6020,30 +4286,7 @@
       </w:r>
       <w:r>
         <w:tab/>
-      </w:r>
-      <w:proofErr w:type="gramStart"/>
-      <w:r>
-        <w:t>string</w:t>
-      </w:r>
-      <w:proofErr w:type="gramEnd"/>
-      <w:r>
-        <w:t xml:space="preserve"> </w:t>
-      </w:r>
-      <w:proofErr w:type="spellStart"/>
-      <w:r>
-        <w:t>scoreMessage</w:t>
-      </w:r>
-      <w:proofErr w:type="spellEnd"/>
-      <w:r>
-        <w:t xml:space="preserve"> = "Score = " + </w:t>
-      </w:r>
-      <w:proofErr w:type="spellStart"/>
-      <w:r>
-        <w:t>newScore</w:t>
-      </w:r>
-      <w:proofErr w:type="spellEnd"/>
-      <w:r>
-        <w:t>;</w:t>
+        <w:t>string scoreMessage = "Score = " + newScore;</w:t>
       </w:r>
     </w:p>
     <w:p>
@@ -6055,24 +4298,7 @@
       </w:r>
       <w:r>
         <w:tab/>
-      </w:r>
-      <w:proofErr w:type="spellStart"/>
-      <w:proofErr w:type="gramStart"/>
-      <w:r>
-        <w:t>scoreText.text</w:t>
-      </w:r>
-      <w:proofErr w:type="spellEnd"/>
-      <w:proofErr w:type="gramEnd"/>
-      <w:r>
-        <w:t xml:space="preserve"> = </w:t>
-      </w:r>
-      <w:proofErr w:type="spellStart"/>
-      <w:r>
-        <w:t>scoreMessage</w:t>
-      </w:r>
-      <w:proofErr w:type="spellEnd"/>
-      <w:r>
-        <w:t>;</w:t>
+        <w:t>scoreText.text = scoreMessage;</w:t>
       </w:r>
     </w:p>
     <w:p>
@@ -6090,38 +4316,7 @@
       </w:pPr>
       <w:r>
         <w:tab/>
-      </w:r>
-      <w:proofErr w:type="gramStart"/>
-      <w:r>
-        <w:t>public</w:t>
-      </w:r>
-      <w:proofErr w:type="gramEnd"/>
-      <w:r>
-        <w:t xml:space="preserve"> void </w:t>
-      </w:r>
-      <w:proofErr w:type="spellStart"/>
-      <w:r>
-        <w:t>UpdateLivesText</w:t>
-      </w:r>
-      <w:proofErr w:type="spellEnd"/>
-      <w:r>
-        <w:t>(</w:t>
-      </w:r>
-      <w:proofErr w:type="spellStart"/>
-      <w:r>
-        <w:t>int</w:t>
-      </w:r>
-      <w:proofErr w:type="spellEnd"/>
-      <w:r>
-        <w:t xml:space="preserve"> </w:t>
-      </w:r>
-      <w:proofErr w:type="spellStart"/>
-      <w:r>
-        <w:t>newLives</w:t>
-      </w:r>
-      <w:proofErr w:type="spellEnd"/>
-      <w:r>
-        <w:t>){</w:t>
+        <w:t>public void UpdateLivesText(int newLives){</w:t>
       </w:r>
     </w:p>
     <w:p>
@@ -6133,30 +4328,7 @@
       </w:r>
       <w:r>
         <w:tab/>
-      </w:r>
-      <w:proofErr w:type="gramStart"/>
-      <w:r>
-        <w:t>string</w:t>
-      </w:r>
-      <w:proofErr w:type="gramEnd"/>
-      <w:r>
-        <w:t xml:space="preserve"> </w:t>
-      </w:r>
-      <w:proofErr w:type="spellStart"/>
-      <w:r>
-        <w:t>livesMessage</w:t>
-      </w:r>
-      <w:proofErr w:type="spellEnd"/>
-      <w:r>
-        <w:t xml:space="preserve"> = "Lives = " + </w:t>
-      </w:r>
-      <w:proofErr w:type="spellStart"/>
-      <w:r>
-        <w:t>newLives</w:t>
-      </w:r>
-      <w:proofErr w:type="spellEnd"/>
-      <w:r>
-        <w:t>;</w:t>
+        <w:t>string livesMessage = "Lives = " + newLives;</w:t>
       </w:r>
     </w:p>
     <w:p>
@@ -6168,24 +4340,7 @@
       </w:r>
       <w:r>
         <w:tab/>
-      </w:r>
-      <w:proofErr w:type="spellStart"/>
-      <w:proofErr w:type="gramStart"/>
-      <w:r>
-        <w:t>livesText.text</w:t>
-      </w:r>
-      <w:proofErr w:type="spellEnd"/>
-      <w:proofErr w:type="gramEnd"/>
-      <w:r>
-        <w:t xml:space="preserve"> = </w:t>
-      </w:r>
-      <w:proofErr w:type="spellStart"/>
-      <w:r>
-        <w:t>livesMessage</w:t>
-      </w:r>
-      <w:proofErr w:type="spellEnd"/>
-      <w:r>
-        <w:t>;</w:t>
+        <w:t>livesText.text = livesMessage;</w:t>
       </w:r>
     </w:p>
     <w:p>
@@ -6279,15 +4434,7 @@
       <w:pStyle w:val="Footer"/>
     </w:pPr>
     <w:r>
-      <w:t xml:space="preserve">Gravity Guy 2D – part 4  © 2015 </w:t>
-    </w:r>
-    <w:proofErr w:type="spellStart"/>
-    <w:r>
-      <w:t>Dr.</w:t>
-    </w:r>
-    <w:proofErr w:type="spellEnd"/>
-    <w:r>
-      <w:t xml:space="preserve"> Matt Smith</w:t>
+      <w:t>Gravity Guy 2D – part 4  © 2015 Dr. Matt Smith</w:t>
     </w:r>
     <w:r>
       <w:tab/>
@@ -6321,7 +4468,7 @@
         <w:noProof/>
         <w:snapToGrid w:val="0"/>
       </w:rPr>
-      <w:t>4</w:t>
+      <w:t>8</w:t>
     </w:r>
     <w:r>
       <w:rPr>
@@ -6335,15 +4482,29 @@
       </w:rPr>
       <w:t xml:space="preserve"> of </w:t>
     </w:r>
-    <w:fldSimple w:instr=" NUMPAGES  \* MERGEFORMAT ">
-      <w:r>
-        <w:rPr>
-          <w:noProof/>
-          <w:snapToGrid w:val="0"/>
-        </w:rPr>
-        <w:t>12</w:t>
-      </w:r>
-    </w:fldSimple>
+    <w:r>
+      <w:fldChar w:fldCharType="begin"/>
+    </w:r>
+    <w:r>
+      <w:instrText xml:space="preserve"> NUMPAGES  \* MERGEFORMAT </w:instrText>
+    </w:r>
+    <w:r>
+      <w:fldChar w:fldCharType="separate"/>
+    </w:r>
+    <w:r>
+      <w:rPr>
+        <w:noProof/>
+        <w:snapToGrid w:val="0"/>
+      </w:rPr>
+      <w:t>12</w:t>
+    </w:r>
+    <w:r>
+      <w:rPr>
+        <w:noProof/>
+        <w:snapToGrid w:val="0"/>
+      </w:rPr>
+      <w:fldChar w:fldCharType="end"/>
+    </w:r>
   </w:p>
 </w:ftr>
 </file>
@@ -13727,7 +11888,7 @@
 </file>
 
 <file path=customXml/itemProps1.xml><?xml version="1.0" encoding="utf-8"?>
-<ds:datastoreItem xmlns:ds="http://schemas.openxmlformats.org/officeDocument/2006/customXml" ds:itemID="{D9F19AE7-AEDD-B04D-926E-D6495083D6EB}">
+<ds:datastoreItem xmlns:ds="http://schemas.openxmlformats.org/officeDocument/2006/customXml" ds:itemID="{27814AB6-39E1-6D42-9361-8212D13487E4}">
   <ds:schemaRefs>
     <ds:schemaRef ds:uri="http://schemas.openxmlformats.org/officeDocument/2006/bibliography"/>
   </ds:schemaRefs>

</xml_diff>